<commit_message>
Modification de PP pour ajouter les alambic et de ES pour reset une phrase
</commit_message>
<xml_diff>
--- a/Plugins By Balckangel.docx
+++ b/Plugins By Balckangel.docx
@@ -1,10 +1,10 @@
 
 <file path=word/document.xml><?xml version="1.0" encoding="utf-8"?>
-<w:document xmlns:ve="http://schemas.openxmlformats.org/markup-compatibility/2006" xmlns:o="urn:schemas-microsoft-com:office:office" xmlns:r="http://schemas.openxmlformats.org/officeDocument/2006/relationships" xmlns:m="http://schemas.openxmlformats.org/officeDocument/2006/math" xmlns:v="urn:schemas-microsoft-com:vml" xmlns:wp="http://schemas.openxmlformats.org/drawingml/2006/wordprocessingDrawing" xmlns:w10="urn:schemas-microsoft-com:office:word" xmlns:w="http://schemas.openxmlformats.org/wordprocessingml/2006/main" xmlns:wne="http://schemas.microsoft.com/office/word/2006/wordml">
+<w:document xmlns:wpc="http://schemas.microsoft.com/office/word/2010/wordprocessingCanvas" xmlns:mc="http://schemas.openxmlformats.org/markup-compatibility/2006" xmlns:o="urn:schemas-microsoft-com:office:office" xmlns:r="http://schemas.openxmlformats.org/officeDocument/2006/relationships" xmlns:m="http://schemas.openxmlformats.org/officeDocument/2006/math" xmlns:v="urn:schemas-microsoft-com:vml" xmlns:wp14="http://schemas.microsoft.com/office/word/2010/wordprocessingDrawing" xmlns:wp="http://schemas.openxmlformats.org/drawingml/2006/wordprocessingDrawing" xmlns:w10="urn:schemas-microsoft-com:office:word" xmlns:w="http://schemas.openxmlformats.org/wordprocessingml/2006/main" xmlns:w14="http://schemas.microsoft.com/office/word/2010/wordml" xmlns:wpg="http://schemas.microsoft.com/office/word/2010/wordprocessingGroup" xmlns:wpi="http://schemas.microsoft.com/office/word/2010/wordprocessingInk" xmlns:wne="http://schemas.microsoft.com/office/word/2006/wordml" xmlns:wps="http://schemas.microsoft.com/office/word/2010/wordprocessingShape" mc:Ignorable="w14 wp14">
   <w:body>
     <w:p>
       <w:pPr>
-        <w:pStyle w:val="Title"/>
+        <w:pStyle w:val="Titre"/>
         <w:rPr>
           <w:rFonts w:ascii="Comic Sans MS" w:hAnsi="Comic Sans MS"/>
           <w:color w:val="auto"/>
@@ -29,12 +29,21 @@
           <w:rFonts w:ascii="Comic Sans MS" w:hAnsi="Comic Sans MS"/>
           <w:color w:val="auto"/>
         </w:rPr>
-        <w:t xml:space="preserve"> By Balckangel</w:t>
-      </w:r>
-    </w:p>
-    <w:p>
-      <w:pPr>
-        <w:pStyle w:val="Heading1"/>
+        <w:t xml:space="preserve"> By </w:t>
+      </w:r>
+      <w:proofErr w:type="spellStart"/>
+      <w:r>
+        <w:rPr>
+          <w:rFonts w:ascii="Comic Sans MS" w:hAnsi="Comic Sans MS"/>
+          <w:color w:val="auto"/>
+        </w:rPr>
+        <w:t>Balckangel</w:t>
+      </w:r>
+      <w:proofErr w:type="spellEnd"/>
+    </w:p>
+    <w:p>
+      <w:pPr>
+        <w:pStyle w:val="Titre1"/>
         <w:jc w:val="left"/>
         <w:rPr>
           <w:rFonts w:ascii="Comic Sans MS" w:hAnsi="Comic Sans MS"/>
@@ -61,7 +70,7 @@
     </w:p>
     <w:p>
       <w:pPr>
-        <w:pStyle w:val="Quote"/>
+        <w:pStyle w:val="Citation"/>
         <w:jc w:val="left"/>
         <w:rPr>
           <w:rFonts w:ascii="Comic Sans MS" w:hAnsi="Comic Sans MS"/>
@@ -210,14 +219,15 @@
     </w:p>
     <w:p>
       <w:pPr>
-        <w:pStyle w:val="Heading1"/>
-        <w:jc w:val="left"/>
-        <w:rPr>
-          <w:rFonts w:ascii="Comic Sans MS" w:hAnsi="Comic Sans MS"/>
-          <w:color w:val="auto"/>
-          <w:u w:val="single"/>
-        </w:rPr>
-      </w:pPr>
+        <w:pStyle w:val="Titre1"/>
+        <w:jc w:val="left"/>
+        <w:rPr>
+          <w:rFonts w:ascii="Comic Sans MS" w:hAnsi="Comic Sans MS"/>
+          <w:color w:val="auto"/>
+          <w:u w:val="single"/>
+        </w:rPr>
+      </w:pPr>
+      <w:proofErr w:type="spellStart"/>
       <w:r>
         <w:rPr>
           <w:rFonts w:ascii="Comic Sans MS" w:hAnsi="Comic Sans MS"/>
@@ -226,10 +236,11 @@
         </w:rPr>
         <w:t>EditSign</w:t>
       </w:r>
-    </w:p>
-    <w:p>
-      <w:pPr>
-        <w:pStyle w:val="Quote"/>
+      <w:proofErr w:type="spellEnd"/>
+    </w:p>
+    <w:p>
+      <w:pPr>
+        <w:pStyle w:val="Citation"/>
         <w:jc w:val="left"/>
         <w:rPr>
           <w:rFonts w:ascii="Comic Sans MS" w:hAnsi="Comic Sans MS"/>
@@ -336,12 +347,32 @@
           <w:color w:val="FF0000"/>
           <w:sz w:val="24"/>
         </w:rPr>
-        <w:t>/es [num_ligne] [message]</w:t>
-      </w:r>
+        <w:t>/es [</w:t>
+      </w:r>
+      <w:proofErr w:type="spellStart"/>
       <w:r>
         <w:rPr>
           <w:rFonts w:ascii="Comic Sans MS" w:hAnsi="Comic Sans MS"/>
           <w:iCs/>
+          <w:color w:val="FF0000"/>
+          <w:sz w:val="24"/>
+        </w:rPr>
+        <w:t>num_ligne</w:t>
+      </w:r>
+      <w:proofErr w:type="spellEnd"/>
+      <w:r>
+        <w:rPr>
+          <w:rFonts w:ascii="Comic Sans MS" w:hAnsi="Comic Sans MS"/>
+          <w:iCs/>
+          <w:color w:val="FF0000"/>
+          <w:sz w:val="24"/>
+        </w:rPr>
+        <w:t>] [message]</w:t>
+      </w:r>
+      <w:r>
+        <w:rPr>
+          <w:rFonts w:ascii="Comic Sans MS" w:hAnsi="Comic Sans MS"/>
+          <w:iCs/>
           <w:color w:val="7030A0"/>
           <w:sz w:val="24"/>
         </w:rPr>
@@ -354,12 +385,32 @@
           <w:color w:val="FF0000"/>
           <w:sz w:val="24"/>
         </w:rPr>
-        <w:t xml:space="preserve">[num_ligne] </w:t>
-      </w:r>
+        <w:t>[</w:t>
+      </w:r>
+      <w:proofErr w:type="spellStart"/>
       <w:r>
         <w:rPr>
           <w:rFonts w:ascii="Comic Sans MS" w:hAnsi="Comic Sans MS"/>
           <w:iCs/>
+          <w:color w:val="FF0000"/>
+          <w:sz w:val="24"/>
+        </w:rPr>
+        <w:t>num_ligne</w:t>
+      </w:r>
+      <w:proofErr w:type="spellEnd"/>
+      <w:r>
+        <w:rPr>
+          <w:rFonts w:ascii="Comic Sans MS" w:hAnsi="Comic Sans MS"/>
+          <w:iCs/>
+          <w:color w:val="FF0000"/>
+          <w:sz w:val="24"/>
+        </w:rPr>
+        <w:t xml:space="preserve">] </w:t>
+      </w:r>
+      <w:r>
+        <w:rPr>
+          <w:rFonts w:ascii="Comic Sans MS" w:hAnsi="Comic Sans MS"/>
+          <w:iCs/>
           <w:color w:val="7030A0"/>
           <w:sz w:val="24"/>
         </w:rPr>
@@ -406,7 +457,7 @@
     </w:p>
     <w:p>
       <w:pPr>
-        <w:pStyle w:val="Heading1"/>
+        <w:pStyle w:val="Titre1"/>
         <w:jc w:val="left"/>
         <w:rPr>
           <w:rFonts w:ascii="Comic Sans MS" w:hAnsi="Comic Sans MS"/>
@@ -425,7 +476,7 @@
     </w:p>
     <w:p>
       <w:pPr>
-        <w:pStyle w:val="Quote"/>
+        <w:pStyle w:val="Citation"/>
         <w:jc w:val="left"/>
         <w:rPr>
           <w:rFonts w:ascii="Comic Sans MS" w:hAnsi="Comic Sans MS"/>
@@ -629,7 +680,7 @@
     </w:p>
     <w:p>
       <w:pPr>
-        <w:pStyle w:val="Heading1"/>
+        <w:pStyle w:val="Titre1"/>
         <w:jc w:val="left"/>
         <w:rPr>
           <w:rFonts w:ascii="Comic Sans MS" w:hAnsi="Comic Sans MS"/>
@@ -675,7 +726,7 @@
     </w:p>
     <w:p>
       <w:pPr>
-        <w:pStyle w:val="Quote"/>
+        <w:pStyle w:val="Citation"/>
         <w:jc w:val="left"/>
         <w:rPr>
           <w:rFonts w:ascii="Comic Sans MS" w:hAnsi="Comic Sans MS"/>
@@ -741,6 +792,7 @@
           <w:rFonts w:ascii="Comic Sans MS" w:hAnsi="Comic Sans MS"/>
           <w:sz w:val="24"/>
         </w:rPr>
+        <w:lastRenderedPageBreak/>
         <w:tab/>
       </w:r>
       <w:r>
@@ -774,15 +826,51 @@
           <w:color w:val="FF0000"/>
           <w:sz w:val="24"/>
         </w:rPr>
-        <w:t>/n [hauteur] [rayon]</w:t>
-      </w:r>
-      <w:r>
-        <w:rPr>
-          <w:rFonts w:ascii="Comic Sans MS" w:hAnsi="Comic Sans MS"/>
-          <w:color w:val="FF0000"/>
-          <w:sz w:val="24"/>
-        </w:rPr>
-        <w:t xml:space="preserve"> [type_de_bloc]</w:t>
+        <w:t>/n [</w:t>
+      </w:r>
+      <w:proofErr w:type="gramStart"/>
+      <w:r>
+        <w:rPr>
+          <w:rFonts w:ascii="Comic Sans MS" w:hAnsi="Comic Sans MS"/>
+          <w:color w:val="FF0000"/>
+          <w:sz w:val="24"/>
+        </w:rPr>
+        <w:t>hauteur</w:t>
+      </w:r>
+      <w:proofErr w:type="gramEnd"/>
+      <w:r>
+        <w:rPr>
+          <w:rFonts w:ascii="Comic Sans MS" w:hAnsi="Comic Sans MS"/>
+          <w:color w:val="FF0000"/>
+          <w:sz w:val="24"/>
+        </w:rPr>
+        <w:t>] [rayon]</w:t>
+      </w:r>
+      <w:r>
+        <w:rPr>
+          <w:rFonts w:ascii="Comic Sans MS" w:hAnsi="Comic Sans MS"/>
+          <w:color w:val="FF0000"/>
+          <w:sz w:val="24"/>
+        </w:rPr>
+        <w:t xml:space="preserve"> [</w:t>
+      </w:r>
+      <w:proofErr w:type="spellStart"/>
+      <w:r>
+        <w:rPr>
+          <w:rFonts w:ascii="Comic Sans MS" w:hAnsi="Comic Sans MS"/>
+          <w:color w:val="FF0000"/>
+          <w:sz w:val="24"/>
+        </w:rPr>
+        <w:t>type_de_bloc</w:t>
+      </w:r>
+      <w:proofErr w:type="spellEnd"/>
+      <w:r>
+        <w:rPr>
+          <w:rFonts w:ascii="Comic Sans MS" w:hAnsi="Comic Sans MS"/>
+          <w:color w:val="FF0000"/>
+          <w:sz w:val="24"/>
+        </w:rPr>
+        <w:t>]</w:t>
       </w:r>
       <w:r>
         <w:rPr>
@@ -886,7 +974,25 @@
           <w:color w:val="FF0000"/>
           <w:sz w:val="24"/>
         </w:rPr>
-        <w:t>[type_de_bloc]</w:t>
+        <w:t>[</w:t>
+      </w:r>
+      <w:proofErr w:type="spellStart"/>
+      <w:r>
+        <w:rPr>
+          <w:rFonts w:ascii="Comic Sans MS" w:hAnsi="Comic Sans MS"/>
+          <w:color w:val="FF0000"/>
+          <w:sz w:val="24"/>
+        </w:rPr>
+        <w:t>type_de_bloc</w:t>
+      </w:r>
+      <w:proofErr w:type="spellEnd"/>
+      <w:r>
+        <w:rPr>
+          <w:rFonts w:ascii="Comic Sans MS" w:hAnsi="Comic Sans MS"/>
+          <w:color w:val="FF0000"/>
+          <w:sz w:val="24"/>
+        </w:rPr>
+        <w:t>]</w:t>
       </w:r>
       <w:r>
         <w:rPr>
@@ -917,13 +1023,14 @@
     </w:p>
     <w:p>
       <w:pPr>
-        <w:pStyle w:val="Heading1"/>
-        <w:jc w:val="left"/>
-        <w:rPr>
-          <w:rFonts w:ascii="Comic Sans MS" w:hAnsi="Comic Sans MS"/>
-          <w:color w:val="auto"/>
-        </w:rPr>
-      </w:pPr>
+        <w:pStyle w:val="Titre1"/>
+        <w:jc w:val="left"/>
+        <w:rPr>
+          <w:rFonts w:ascii="Comic Sans MS" w:hAnsi="Comic Sans MS"/>
+          <w:color w:val="auto"/>
+        </w:rPr>
+      </w:pPr>
+      <w:proofErr w:type="spellStart"/>
       <w:r>
         <w:rPr>
           <w:rFonts w:ascii="Comic Sans MS" w:hAnsi="Comic Sans MS"/>
@@ -932,6 +1039,7 @@
         </w:rPr>
         <w:t>OreDetector</w:t>
       </w:r>
+      <w:proofErr w:type="spellEnd"/>
       <w:r>
         <w:rPr>
           <w:rFonts w:ascii="Comic Sans MS" w:hAnsi="Comic Sans MS"/>
@@ -963,7 +1071,7 @@
     </w:p>
     <w:p>
       <w:pPr>
-        <w:pStyle w:val="Quote"/>
+        <w:pStyle w:val="Citation"/>
         <w:jc w:val="left"/>
         <w:rPr>
           <w:rFonts w:ascii="Comic Sans MS" w:hAnsi="Comic Sans MS"/>
@@ -1062,8 +1170,27 @@
           <w:color w:val="FF0000"/>
           <w:sz w:val="24"/>
         </w:rPr>
-        <w:t>/od [</w:t>
-      </w:r>
+        <w:t>/</w:t>
+      </w:r>
+      <w:proofErr w:type="spellStart"/>
+      <w:r>
+        <w:rPr>
+          <w:rFonts w:ascii="Comic Sans MS" w:hAnsi="Comic Sans MS"/>
+          <w:color w:val="FF0000"/>
+          <w:sz w:val="24"/>
+        </w:rPr>
+        <w:t>od</w:t>
+      </w:r>
+      <w:proofErr w:type="spellEnd"/>
+      <w:r>
+        <w:rPr>
+          <w:rFonts w:ascii="Comic Sans MS" w:hAnsi="Comic Sans MS"/>
+          <w:color w:val="FF0000"/>
+          <w:sz w:val="24"/>
+        </w:rPr>
+        <w:t xml:space="preserve"> [</w:t>
+      </w:r>
+      <w:proofErr w:type="spellStart"/>
       <w:r>
         <w:rPr>
           <w:rFonts w:ascii="Comic Sans MS" w:hAnsi="Comic Sans MS"/>
@@ -1080,7 +1207,57 @@
           <w:color w:val="FF0000"/>
           <w:sz w:val="24"/>
         </w:rPr>
-        <w:t>_bloc] [rayon] [hauteur_dessus] [hauteur_dessous]</w:t>
+        <w:t>_bloc</w:t>
+      </w:r>
+      <w:proofErr w:type="spellEnd"/>
+      <w:r>
+        <w:rPr>
+          <w:rFonts w:ascii="Comic Sans MS" w:hAnsi="Comic Sans MS"/>
+          <w:bCs/>
+          <w:color w:val="FF0000"/>
+          <w:sz w:val="24"/>
+        </w:rPr>
+        <w:t>] [rayon] [</w:t>
+      </w:r>
+      <w:proofErr w:type="spellStart"/>
+      <w:r>
+        <w:rPr>
+          <w:rFonts w:ascii="Comic Sans MS" w:hAnsi="Comic Sans MS"/>
+          <w:bCs/>
+          <w:color w:val="FF0000"/>
+          <w:sz w:val="24"/>
+        </w:rPr>
+        <w:t>hauteur_dessus</w:t>
+      </w:r>
+      <w:proofErr w:type="spellEnd"/>
+      <w:r>
+        <w:rPr>
+          <w:rFonts w:ascii="Comic Sans MS" w:hAnsi="Comic Sans MS"/>
+          <w:bCs/>
+          <w:color w:val="FF0000"/>
+          <w:sz w:val="24"/>
+        </w:rPr>
+        <w:t>] [</w:t>
+      </w:r>
+      <w:proofErr w:type="spellStart"/>
+      <w:r>
+        <w:rPr>
+          <w:rFonts w:ascii="Comic Sans MS" w:hAnsi="Comic Sans MS"/>
+          <w:bCs/>
+          <w:color w:val="FF0000"/>
+          <w:sz w:val="24"/>
+        </w:rPr>
+        <w:t>hauteur_dessous</w:t>
+      </w:r>
+      <w:proofErr w:type="spellEnd"/>
+      <w:r>
+        <w:rPr>
+          <w:rFonts w:ascii="Comic Sans MS" w:hAnsi="Comic Sans MS"/>
+          <w:bCs/>
+          <w:color w:val="FF0000"/>
+          <w:sz w:val="24"/>
+        </w:rPr>
+        <w:t>]</w:t>
       </w:r>
       <w:r>
         <w:rPr>
@@ -1104,8 +1281,18 @@
           <w:color w:val="FF0000"/>
           <w:sz w:val="24"/>
         </w:rPr>
-        <w:t>[type_de_bloc</w:t>
-      </w:r>
+        <w:t>[</w:t>
+      </w:r>
+      <w:proofErr w:type="spellStart"/>
+      <w:r>
+        <w:rPr>
+          <w:rFonts w:ascii="Comic Sans MS" w:hAnsi="Comic Sans MS"/>
+          <w:color w:val="FF0000"/>
+          <w:sz w:val="24"/>
+        </w:rPr>
+        <w:t>type_de_bloc</w:t>
+      </w:r>
+      <w:proofErr w:type="spellEnd"/>
       <w:r>
         <w:rPr>
           <w:rFonts w:ascii="Comic Sans MS" w:hAnsi="Comic Sans MS"/>
@@ -1145,7 +1332,27 @@
           <w:color w:val="FF0000"/>
           <w:sz w:val="24"/>
         </w:rPr>
-        <w:t>[hauteur_dessus]</w:t>
+        <w:t>[</w:t>
+      </w:r>
+      <w:proofErr w:type="spellStart"/>
+      <w:r>
+        <w:rPr>
+          <w:rFonts w:ascii="Comic Sans MS" w:hAnsi="Comic Sans MS"/>
+          <w:bCs/>
+          <w:color w:val="FF0000"/>
+          <w:sz w:val="24"/>
+        </w:rPr>
+        <w:t>hauteur_dessus</w:t>
+      </w:r>
+      <w:proofErr w:type="spellEnd"/>
+      <w:r>
+        <w:rPr>
+          <w:rFonts w:ascii="Comic Sans MS" w:hAnsi="Comic Sans MS"/>
+          <w:bCs/>
+          <w:color w:val="FF0000"/>
+          <w:sz w:val="24"/>
+        </w:rPr>
+        <w:t>]</w:t>
       </w:r>
       <w:r>
         <w:rPr>
@@ -1161,7 +1368,25 @@
           <w:color w:val="7030A0"/>
           <w:sz w:val="24"/>
         </w:rPr>
-        <w:t>est la hauteur de recherche au dessus du joueur et</w:t>
+        <w:t xml:space="preserve">est la hauteur de recherche </w:t>
+      </w:r>
+      <w:proofErr w:type="spellStart"/>
+      <w:r>
+        <w:rPr>
+          <w:rFonts w:ascii="Comic Sans MS" w:hAnsi="Comic Sans MS"/>
+          <w:color w:val="7030A0"/>
+          <w:sz w:val="24"/>
+        </w:rPr>
+        <w:t>au dessus</w:t>
+      </w:r>
+      <w:proofErr w:type="spellEnd"/>
+      <w:r>
+        <w:rPr>
+          <w:rFonts w:ascii="Comic Sans MS" w:hAnsi="Comic Sans MS"/>
+          <w:color w:val="7030A0"/>
+          <w:sz w:val="24"/>
+        </w:rPr>
+        <w:t xml:space="preserve"> du joueur et</w:t>
       </w:r>
       <w:r>
         <w:rPr>
@@ -1170,8 +1395,9 @@
           <w:color w:val="FF0000"/>
           <w:sz w:val="24"/>
         </w:rPr>
-        <w:t xml:space="preserve"> [hauteur_dessous]</w:t>
-      </w:r>
+        <w:t xml:space="preserve"> [</w:t>
+      </w:r>
+      <w:proofErr w:type="spellStart"/>
       <w:r>
         <w:rPr>
           <w:rFonts w:ascii="Comic Sans MS" w:hAnsi="Comic Sans MS"/>
@@ -1179,6 +1405,25 @@
           <w:color w:val="FF0000"/>
           <w:sz w:val="24"/>
         </w:rPr>
+        <w:t>hauteur_dessous</w:t>
+      </w:r>
+      <w:proofErr w:type="spellEnd"/>
+      <w:r>
+        <w:rPr>
+          <w:rFonts w:ascii="Comic Sans MS" w:hAnsi="Comic Sans MS"/>
+          <w:bCs/>
+          <w:color w:val="FF0000"/>
+          <w:sz w:val="24"/>
+        </w:rPr>
+        <w:t>]</w:t>
+      </w:r>
+      <w:r>
+        <w:rPr>
+          <w:rFonts w:ascii="Comic Sans MS" w:hAnsi="Comic Sans MS"/>
+          <w:bCs/>
+          <w:color w:val="FF0000"/>
+          <w:sz w:val="24"/>
+        </w:rPr>
         <w:t xml:space="preserve"> </w:t>
       </w:r>
       <w:r>
@@ -1202,7 +1447,7 @@
     </w:p>
     <w:p>
       <w:pPr>
-        <w:pStyle w:val="Heading1"/>
+        <w:pStyle w:val="Titre1"/>
         <w:jc w:val="left"/>
         <w:rPr>
           <w:rFonts w:ascii="Comic Sans MS" w:hAnsi="Comic Sans MS"/>
@@ -1221,7 +1466,7 @@
     </w:p>
     <w:p>
       <w:pPr>
-        <w:pStyle w:val="Quote"/>
+        <w:pStyle w:val="Citation"/>
         <w:jc w:val="left"/>
         <w:rPr>
           <w:rFonts w:ascii="Comic Sans MS" w:hAnsi="Comic Sans MS"/>
@@ -1344,7 +1589,25 @@
           <w:color w:val="7030A0"/>
           <w:sz w:val="24"/>
         </w:rPr>
-        <w:t xml:space="preserve">. Pour consulter le HighScore, le joueur doit entrer la commande </w:t>
+        <w:t xml:space="preserve">. Pour consulter le </w:t>
+      </w:r>
+      <w:proofErr w:type="spellStart"/>
+      <w:r>
+        <w:rPr>
+          <w:rFonts w:ascii="Comic Sans MS" w:hAnsi="Comic Sans MS"/>
+          <w:color w:val="7030A0"/>
+          <w:sz w:val="24"/>
+        </w:rPr>
+        <w:t>HighScore</w:t>
+      </w:r>
+      <w:proofErr w:type="spellEnd"/>
+      <w:r>
+        <w:rPr>
+          <w:rFonts w:ascii="Comic Sans MS" w:hAnsi="Comic Sans MS"/>
+          <w:color w:val="7030A0"/>
+          <w:sz w:val="24"/>
+        </w:rPr>
+        <w:t xml:space="preserve">, le joueur doit entrer la commande </w:t>
       </w:r>
       <w:r>
         <w:rPr>
@@ -1458,7 +1721,25 @@
           <w:color w:val="7030A0"/>
           <w:sz w:val="24"/>
         </w:rPr>
-        <w:t xml:space="preserve">. Pour consulter le HighScore de la mission, le joueur doit entrer la commande </w:t>
+        <w:t xml:space="preserve">. Pour consulter le </w:t>
+      </w:r>
+      <w:proofErr w:type="spellStart"/>
+      <w:r>
+        <w:rPr>
+          <w:rFonts w:ascii="Comic Sans MS" w:hAnsi="Comic Sans MS"/>
+          <w:color w:val="7030A0"/>
+          <w:sz w:val="24"/>
+        </w:rPr>
+        <w:t>HighScore</w:t>
+      </w:r>
+      <w:proofErr w:type="spellEnd"/>
+      <w:r>
+        <w:rPr>
+          <w:rFonts w:ascii="Comic Sans MS" w:hAnsi="Comic Sans MS"/>
+          <w:color w:val="7030A0"/>
+          <w:sz w:val="24"/>
+        </w:rPr>
+        <w:t xml:space="preserve"> de la mission, le joueur doit entrer la commande </w:t>
       </w:r>
       <w:r>
         <w:rPr>
@@ -1474,8 +1755,18 @@
           <w:color w:val="FF0000"/>
           <w:sz w:val="24"/>
         </w:rPr>
-        <w:t>p highcc</w:t>
-      </w:r>
+        <w:t xml:space="preserve">p </w:t>
+      </w:r>
+      <w:proofErr w:type="spellStart"/>
+      <w:r>
+        <w:rPr>
+          <w:rFonts w:ascii="Comic Sans MS" w:hAnsi="Comic Sans MS"/>
+          <w:color w:val="FF0000"/>
+          <w:sz w:val="24"/>
+        </w:rPr>
+        <w:t>highcc</w:t>
+      </w:r>
+      <w:proofErr w:type="spellEnd"/>
       <w:r>
         <w:rPr>
           <w:rFonts w:ascii="Comic Sans MS" w:hAnsi="Comic Sans MS"/>
@@ -1497,14 +1788,15 @@
     </w:p>
     <w:p>
       <w:pPr>
-        <w:pStyle w:val="Heading1"/>
-        <w:jc w:val="left"/>
-        <w:rPr>
-          <w:rFonts w:ascii="Comic Sans MS" w:hAnsi="Comic Sans MS"/>
-          <w:color w:val="auto"/>
-          <w:u w:val="single"/>
-        </w:rPr>
-      </w:pPr>
+        <w:pStyle w:val="Titre1"/>
+        <w:jc w:val="left"/>
+        <w:rPr>
+          <w:rFonts w:ascii="Comic Sans MS" w:hAnsi="Comic Sans MS"/>
+          <w:color w:val="auto"/>
+          <w:u w:val="single"/>
+        </w:rPr>
+      </w:pPr>
+      <w:proofErr w:type="spellStart"/>
       <w:r>
         <w:rPr>
           <w:rFonts w:ascii="Comic Sans MS" w:hAnsi="Comic Sans MS"/>
@@ -1513,10 +1805,11 @@
         </w:rPr>
         <w:t>PrivateProperty</w:t>
       </w:r>
-    </w:p>
-    <w:p>
-      <w:pPr>
-        <w:pStyle w:val="Quote"/>
+      <w:proofErr w:type="spellEnd"/>
+    </w:p>
+    <w:p>
+      <w:pPr>
+        <w:pStyle w:val="Citation"/>
         <w:jc w:val="left"/>
         <w:rPr>
           <w:rFonts w:ascii="Comic Sans MS" w:hAnsi="Comic Sans MS"/>
@@ -1582,6 +1875,7 @@
           <w:rFonts w:ascii="Comic Sans MS" w:hAnsi="Comic Sans MS"/>
           <w:sz w:val="24"/>
         </w:rPr>
+        <w:lastRenderedPageBreak/>
         <w:tab/>
       </w:r>
       <w:r>
@@ -1631,7 +1925,7 @@
           <w:color w:val="7030A0"/>
           <w:sz w:val="24"/>
         </w:rPr>
-        <w:t xml:space="preserve"> privatisé</w:t>
+        <w:t xml:space="preserve"> privatis</w:t>
       </w:r>
       <w:r>
         <w:rPr>
@@ -1679,26 +1973,55 @@
     </w:p>
     <w:p>
       <w:pPr>
-        <w:pStyle w:val="Heading1"/>
-        <w:jc w:val="left"/>
-        <w:rPr>
-          <w:rFonts w:ascii="Comic Sans MS" w:hAnsi="Comic Sans MS"/>
-          <w:color w:val="auto"/>
-          <w:u w:val="single"/>
-        </w:rPr>
-      </w:pPr>
-      <w:r>
-        <w:rPr>
-          <w:rFonts w:ascii="Comic Sans MS" w:hAnsi="Comic Sans MS"/>
-          <w:color w:val="auto"/>
-          <w:u w:val="single"/>
-        </w:rPr>
-        <w:t>To</w:t>
-      </w:r>
-    </w:p>
-    <w:p>
-      <w:pPr>
-        <w:pStyle w:val="Quote"/>
+        <w:pStyle w:val="Titre1"/>
+        <w:jc w:val="left"/>
+        <w:rPr>
+          <w:rFonts w:ascii="Comic Sans MS" w:hAnsi="Comic Sans MS"/>
+          <w:color w:val="auto"/>
+        </w:rPr>
+      </w:pPr>
+      <w:proofErr w:type="spellStart"/>
+      <w:r>
+        <w:rPr>
+          <w:rFonts w:ascii="Comic Sans MS" w:hAnsi="Comic Sans MS"/>
+          <w:color w:val="auto"/>
+          <w:u w:val="single"/>
+        </w:rPr>
+        <w:t>PvP</w:t>
+      </w:r>
+      <w:proofErr w:type="spellEnd"/>
+      <w:r>
+        <w:rPr>
+          <w:rFonts w:ascii="Comic Sans MS" w:hAnsi="Comic Sans MS"/>
+          <w:color w:val="auto"/>
+        </w:rPr>
+        <w:t xml:space="preserve"> </w:t>
+      </w:r>
+      <w:r>
+        <w:rPr>
+          <w:rFonts w:ascii="Comic Sans MS" w:hAnsi="Comic Sans MS"/>
+          <w:color w:val="FF0000"/>
+        </w:rPr>
+        <w:t>(</w:t>
+      </w:r>
+      <w:r>
+        <w:rPr>
+          <w:rFonts w:ascii="Comic Sans MS" w:hAnsi="Comic Sans MS"/>
+          <w:color w:val="FF0000"/>
+        </w:rPr>
+        <w:t>Rédaction en cours</w:t>
+      </w:r>
+      <w:r>
+        <w:rPr>
+          <w:rFonts w:ascii="Comic Sans MS" w:hAnsi="Comic Sans MS"/>
+          <w:color w:val="FF0000"/>
+        </w:rPr>
+        <w:t>)</w:t>
+      </w:r>
+    </w:p>
+    <w:p>
+      <w:pPr>
+        <w:pStyle w:val="Citation"/>
         <w:jc w:val="left"/>
         <w:rPr>
           <w:rFonts w:ascii="Comic Sans MS" w:hAnsi="Comic Sans MS"/>
@@ -1739,19 +2062,12 @@
           <w:color w:val="4F81BD"/>
           <w:sz w:val="24"/>
         </w:rPr>
-        <w:t xml:space="preserve"> Permet au joueur d</w:t>
-      </w:r>
-      <w:r>
-        <w:rPr>
-          <w:rFonts w:ascii="Comic Sans MS" w:hAnsi="Comic Sans MS"/>
-          <w:color w:val="4F81BD"/>
-          <w:sz w:val="24"/>
-        </w:rPr>
-        <w:t>e se téléporter vers un autre joueur, à condition qu’il accepte.</w:t>
-      </w:r>
-    </w:p>
-    <w:p>
-      <w:pPr>
+        <w:t xml:space="preserve"> </w:t>
+      </w:r>
+    </w:p>
+    <w:p>
+      <w:pPr>
+        <w:pStyle w:val="Citation"/>
         <w:ind w:firstLine="708"/>
         <w:jc w:val="left"/>
         <w:rPr>
@@ -1776,846 +2092,1042 @@
           <w:sz w:val="24"/>
         </w:rPr>
         <w:t xml:space="preserve"> : </w:t>
-      </w:r>
-      <w:r>
-        <w:rPr>
-          <w:rFonts w:ascii="Comic Sans MS" w:hAnsi="Comic Sans MS"/>
-          <w:color w:val="7030A0"/>
-          <w:sz w:val="24"/>
-        </w:rPr>
-        <w:t xml:space="preserve">Un joueur peut décider d’accepter les téléportations à lui en entrant la commande </w:t>
-      </w:r>
-      <w:r>
-        <w:rPr>
-          <w:rFonts w:ascii="Comic Sans MS" w:hAnsi="Comic Sans MS"/>
-          <w:color w:val="FF0000"/>
-          <w:sz w:val="24"/>
-        </w:rPr>
-        <w:t>/t</w:t>
-      </w:r>
-      <w:r>
-        <w:rPr>
-          <w:rFonts w:ascii="Comic Sans MS" w:hAnsi="Comic Sans MS"/>
-          <w:color w:val="FF0000"/>
-          <w:sz w:val="24"/>
-        </w:rPr>
-        <w:t xml:space="preserve">o </w:t>
-      </w:r>
-      <w:r>
-        <w:rPr>
-          <w:rFonts w:ascii="Comic Sans MS" w:hAnsi="Comic Sans MS"/>
-          <w:color w:val="FF0000"/>
-          <w:sz w:val="24"/>
-        </w:rPr>
-        <w:t>oui</w:t>
-      </w:r>
-      <w:r>
-        <w:rPr>
-          <w:rFonts w:ascii="Comic Sans MS" w:hAnsi="Comic Sans MS"/>
-          <w:color w:val="7030A0"/>
-          <w:sz w:val="24"/>
-        </w:rPr>
-        <w:t xml:space="preserve"> </w:t>
-      </w:r>
-      <w:r>
-        <w:rPr>
-          <w:rFonts w:ascii="Comic Sans MS" w:hAnsi="Comic Sans MS"/>
-          <w:color w:val="7030A0"/>
-          <w:sz w:val="24"/>
-        </w:rPr>
-        <w:t xml:space="preserve">(ou </w:t>
-      </w:r>
-      <w:r>
-        <w:rPr>
-          <w:rFonts w:ascii="Comic Sans MS" w:hAnsi="Comic Sans MS"/>
-          <w:color w:val="FF0000"/>
-          <w:sz w:val="24"/>
-        </w:rPr>
-        <w:t>/t</w:t>
-      </w:r>
-      <w:r>
-        <w:rPr>
-          <w:rFonts w:ascii="Comic Sans MS" w:hAnsi="Comic Sans MS"/>
-          <w:color w:val="FF0000"/>
-          <w:sz w:val="24"/>
-        </w:rPr>
-        <w:t xml:space="preserve">o </w:t>
-      </w:r>
-      <w:r>
-        <w:rPr>
-          <w:rFonts w:ascii="Comic Sans MS" w:hAnsi="Comic Sans MS"/>
-          <w:color w:val="FF0000"/>
-          <w:sz w:val="24"/>
-        </w:rPr>
-        <w:t>non</w:t>
-      </w:r>
-      <w:r>
-        <w:rPr>
-          <w:rFonts w:ascii="Comic Sans MS" w:hAnsi="Comic Sans MS"/>
-          <w:color w:val="7030A0"/>
-          <w:sz w:val="24"/>
-        </w:rPr>
-        <w:t xml:space="preserve"> </w:t>
-      </w:r>
-      <w:r>
-        <w:rPr>
-          <w:rFonts w:ascii="Comic Sans MS" w:hAnsi="Comic Sans MS"/>
-          <w:color w:val="7030A0"/>
-          <w:sz w:val="24"/>
-        </w:rPr>
-        <w:t>pour refuser).</w:t>
-      </w:r>
-    </w:p>
-    <w:p>
-      <w:pPr>
-        <w:jc w:val="left"/>
-        <w:rPr>
-          <w:rFonts w:ascii="Comic Sans MS" w:hAnsi="Comic Sans MS"/>
-          <w:color w:val="7030A0"/>
-          <w:sz w:val="24"/>
-        </w:rPr>
-      </w:pPr>
-      <w:r>
-        <w:rPr>
-          <w:rFonts w:ascii="Comic Sans MS" w:hAnsi="Comic Sans MS"/>
-          <w:color w:val="7030A0"/>
-          <w:sz w:val="24"/>
-        </w:rPr>
-        <w:t xml:space="preserve">Lorsque </w:t>
-      </w:r>
-      <w:r>
-        <w:rPr>
-          <w:rFonts w:ascii="Comic Sans MS" w:hAnsi="Comic Sans MS"/>
-          <w:color w:val="7030A0"/>
-          <w:sz w:val="24"/>
-        </w:rPr>
-        <w:t>qu'un</w:t>
-      </w:r>
-      <w:r>
-        <w:rPr>
-          <w:rFonts w:ascii="Comic Sans MS" w:hAnsi="Comic Sans MS"/>
-          <w:color w:val="7030A0"/>
-          <w:sz w:val="24"/>
-        </w:rPr>
-        <w:t xml:space="preserve"> joueur </w:t>
-      </w:r>
-      <w:r>
-        <w:rPr>
-          <w:rFonts w:ascii="Comic Sans MS" w:hAnsi="Comic Sans MS"/>
-          <w:color w:val="7030A0"/>
-          <w:sz w:val="24"/>
-        </w:rPr>
-        <w:t xml:space="preserve">souhaite se téléporter vers un autre joueur, il doit entrer la commande </w:t>
-      </w:r>
-      <w:r>
-        <w:rPr>
-          <w:rFonts w:ascii="Comic Sans MS" w:hAnsi="Comic Sans MS"/>
-          <w:color w:val="FF0000"/>
-          <w:sz w:val="24"/>
-        </w:rPr>
-        <w:t xml:space="preserve">/to [nom_du_joueur] </w:t>
-      </w:r>
-      <w:r>
-        <w:rPr>
-          <w:rFonts w:ascii="Comic Sans MS" w:hAnsi="Comic Sans MS"/>
-          <w:color w:val="7030A0"/>
-          <w:sz w:val="24"/>
-        </w:rPr>
-        <w:t xml:space="preserve">(où </w:t>
-      </w:r>
-      <w:r>
-        <w:rPr>
-          <w:rFonts w:ascii="Comic Sans MS" w:hAnsi="Comic Sans MS"/>
-          <w:color w:val="FF0000"/>
-          <w:sz w:val="24"/>
-        </w:rPr>
-        <w:t xml:space="preserve">[nom_du_joueur] </w:t>
-      </w:r>
-      <w:r>
-        <w:rPr>
-          <w:rFonts w:ascii="Comic Sans MS" w:hAnsi="Comic Sans MS"/>
-          <w:color w:val="7030A0"/>
-          <w:sz w:val="24"/>
-        </w:rPr>
-        <w:t>est le nom exact du joueur souhaité) à condition que ce dernier accepte les téléportations.</w:t>
-      </w:r>
-    </w:p>
-    <w:p>
-      <w:pPr>
-        <w:jc w:val="left"/>
-        <w:rPr>
-          <w:rFonts w:ascii="Comic Sans MS" w:hAnsi="Comic Sans MS"/>
-          <w:color w:val="7030A0"/>
-          <w:sz w:val="24"/>
-        </w:rPr>
-      </w:pPr>
-    </w:p>
-    <w:p>
-      <w:pPr>
-        <w:pStyle w:val="Heading1"/>
-        <w:jc w:val="left"/>
-        <w:rPr>
-          <w:rFonts w:ascii="Comic Sans MS" w:hAnsi="Comic Sans MS"/>
-          <w:color w:val="auto"/>
-          <w:u w:val="single"/>
-        </w:rPr>
-      </w:pPr>
-      <w:r>
-        <w:rPr>
-          <w:rFonts w:ascii="Comic Sans MS" w:hAnsi="Comic Sans MS"/>
-          <w:color w:val="auto"/>
-          <w:u w:val="single"/>
-        </w:rPr>
-        <w:t>Welcome</w:t>
-      </w:r>
-    </w:p>
-    <w:p>
-      <w:pPr>
-        <w:pStyle w:val="Quote"/>
-        <w:jc w:val="left"/>
-        <w:rPr>
-          <w:rFonts w:ascii="Comic Sans MS" w:hAnsi="Comic Sans MS"/>
-          <w:color w:val="auto"/>
-          <w:sz w:val="24"/>
-        </w:rPr>
-      </w:pPr>
-      <w:r>
-        <w:rPr>
-          <w:rFonts w:ascii="Comic Sans MS" w:hAnsi="Comic Sans MS"/>
-          <w:color w:val="auto"/>
-          <w:sz w:val="24"/>
-        </w:rPr>
-        <w:tab/>
-      </w:r>
-      <w:r>
-        <w:rPr>
-          <w:rFonts w:ascii="Comic Sans MS" w:hAnsi="Comic Sans MS"/>
-          <w:i w:val="0"/>
-          <w:color w:val="4F81BD"/>
-          <w:sz w:val="24"/>
-          <w:u w:val="single"/>
-        </w:rPr>
-        <w:t>Description</w:t>
-      </w:r>
-      <w:r>
-        <w:rPr>
-          <w:rFonts w:ascii="Comic Sans MS" w:hAnsi="Comic Sans MS"/>
-          <w:i w:val="0"/>
-          <w:color w:val="4F81BD"/>
-          <w:sz w:val="24"/>
-        </w:rPr>
-        <w:t> :</w:t>
-      </w:r>
-      <w:r>
-        <w:rPr>
-          <w:rFonts w:ascii="Comic Sans MS" w:hAnsi="Comic Sans MS"/>
-          <w:color w:val="4F81BD"/>
-          <w:sz w:val="24"/>
-        </w:rPr>
-        <w:t xml:space="preserve"> </w:t>
-      </w:r>
-      <w:r>
-        <w:rPr>
-          <w:rFonts w:ascii="Comic Sans MS" w:hAnsi="Comic Sans MS"/>
-          <w:color w:val="4F81BD"/>
-          <w:sz w:val="24"/>
-        </w:rPr>
-        <w:t>Permet d'afficher un message d'accueil lorsqu'un joueur se connecte</w:t>
-      </w:r>
-    </w:p>
-    <w:p>
-      <w:pPr>
-        <w:pStyle w:val="Quote"/>
-        <w:jc w:val="left"/>
-        <w:rPr>
-          <w:rFonts w:ascii="Comic Sans MS" w:hAnsi="Comic Sans MS"/>
-          <w:i w:val="0"/>
-          <w:iCs w:val="0"/>
-          <w:color w:val="FF0000"/>
-          <w:sz w:val="24"/>
-        </w:rPr>
-      </w:pPr>
-      <w:r>
-        <w:rPr>
-          <w:rFonts w:ascii="Comic Sans MS" w:hAnsi="Comic Sans MS"/>
-          <w:i w:val="0"/>
-          <w:iCs w:val="0"/>
-          <w:color w:val="auto"/>
-          <w:sz w:val="24"/>
-        </w:rPr>
-        <w:tab/>
-      </w:r>
-      <w:r>
-        <w:rPr>
-          <w:rFonts w:ascii="Comic Sans MS" w:hAnsi="Comic Sans MS"/>
-          <w:i w:val="0"/>
-          <w:iCs w:val="0"/>
-          <w:color w:val="7030A0"/>
-          <w:sz w:val="24"/>
-          <w:u w:val="single"/>
-        </w:rPr>
-        <w:t>Utilisation</w:t>
-      </w:r>
-      <w:r>
-        <w:rPr>
-          <w:rFonts w:ascii="Comic Sans MS" w:hAnsi="Comic Sans MS"/>
-          <w:i w:val="0"/>
-          <w:iCs w:val="0"/>
-          <w:color w:val="7030A0"/>
-          <w:sz w:val="24"/>
-        </w:rPr>
-        <w:t xml:space="preserve"> : </w:t>
-      </w:r>
-      <w:r>
-        <w:rPr>
-          <w:rFonts w:ascii="Comic Sans MS" w:hAnsi="Comic Sans MS"/>
-          <w:i w:val="0"/>
-          <w:iCs w:val="0"/>
-          <w:color w:val="7030A0"/>
-          <w:sz w:val="24"/>
-        </w:rPr>
-        <w:t xml:space="preserve">Pour changer une des phrases d’accueil, le joueur doit entrer la commande </w:t>
-      </w:r>
-      <w:r>
-        <w:rPr>
-          <w:rFonts w:ascii="Comic Sans MS" w:hAnsi="Comic Sans MS"/>
-          <w:i w:val="0"/>
-          <w:iCs w:val="0"/>
-          <w:color w:val="FF0000"/>
-          <w:sz w:val="24"/>
-        </w:rPr>
-        <w:t>/</w:t>
-      </w:r>
-      <w:r>
-        <w:rPr>
-          <w:rFonts w:ascii="Comic Sans MS" w:hAnsi="Comic Sans MS"/>
-          <w:i w:val="0"/>
-          <w:iCs w:val="0"/>
-          <w:color w:val="FF0000"/>
-          <w:sz w:val="24"/>
-        </w:rPr>
-        <w:t>w</w:t>
-      </w:r>
-      <w:r>
-        <w:rPr>
-          <w:rFonts w:ascii="Comic Sans MS" w:hAnsi="Comic Sans MS"/>
-          <w:i w:val="0"/>
-          <w:iCs w:val="0"/>
-          <w:color w:val="FF0000"/>
-          <w:sz w:val="24"/>
-        </w:rPr>
-        <w:t xml:space="preserve"> </w:t>
-      </w:r>
-      <w:r>
-        <w:rPr>
-          <w:rFonts w:ascii="Comic Sans MS" w:hAnsi="Comic Sans MS"/>
-          <w:i w:val="0"/>
-          <w:iCs w:val="0"/>
-          <w:color w:val="FF0000"/>
-          <w:sz w:val="24"/>
-        </w:rPr>
-        <w:t>[</w:t>
-      </w:r>
-      <w:r>
-        <w:rPr>
-          <w:rFonts w:ascii="Comic Sans MS" w:hAnsi="Comic Sans MS"/>
-          <w:i w:val="0"/>
-          <w:iCs w:val="0"/>
-          <w:color w:val="FF0000"/>
-          <w:sz w:val="24"/>
-        </w:rPr>
-        <w:t>num_ligne</w:t>
-      </w:r>
-      <w:r>
-        <w:rPr>
-          <w:rFonts w:ascii="Comic Sans MS" w:hAnsi="Comic Sans MS"/>
-          <w:i w:val="0"/>
-          <w:iCs w:val="0"/>
-          <w:color w:val="FF0000"/>
-          <w:sz w:val="24"/>
-        </w:rPr>
-        <w:t>] set [</w:t>
-      </w:r>
-      <w:r>
-        <w:rPr>
-          <w:rFonts w:ascii="Comic Sans MS" w:hAnsi="Comic Sans MS"/>
-          <w:i w:val="0"/>
-          <w:iCs w:val="0"/>
-          <w:color w:val="FF0000"/>
-          <w:sz w:val="24"/>
-        </w:rPr>
-        <w:t>message</w:t>
-      </w:r>
-      <w:r>
-        <w:rPr>
-          <w:rFonts w:ascii="Comic Sans MS" w:hAnsi="Comic Sans MS"/>
-          <w:i w:val="0"/>
-          <w:iCs w:val="0"/>
-          <w:color w:val="FF0000"/>
-          <w:sz w:val="24"/>
-        </w:rPr>
-        <w:t>]</w:t>
-      </w:r>
-      <w:r>
-        <w:rPr>
-          <w:rFonts w:ascii="Comic Sans MS" w:hAnsi="Comic Sans MS"/>
-          <w:i w:val="0"/>
-          <w:iCs w:val="0"/>
-          <w:color w:val="7030A0"/>
-          <w:sz w:val="24"/>
-        </w:rPr>
-        <w:t xml:space="preserve"> (où </w:t>
-      </w:r>
-      <w:r>
-        <w:rPr>
-          <w:rFonts w:ascii="Comic Sans MS" w:hAnsi="Comic Sans MS"/>
-          <w:i w:val="0"/>
-          <w:iCs w:val="0"/>
-          <w:color w:val="FF0000"/>
-          <w:sz w:val="24"/>
-        </w:rPr>
-        <w:t>[n</w:t>
-      </w:r>
-      <w:r>
-        <w:rPr>
-          <w:rFonts w:ascii="Comic Sans MS" w:hAnsi="Comic Sans MS"/>
-          <w:i w:val="0"/>
-          <w:iCs w:val="0"/>
-          <w:color w:val="FF0000"/>
-          <w:sz w:val="24"/>
-        </w:rPr>
-        <w:t>um_ligne</w:t>
-      </w:r>
-      <w:r>
-        <w:rPr>
-          <w:rFonts w:ascii="Comic Sans MS" w:hAnsi="Comic Sans MS"/>
-          <w:i w:val="0"/>
-          <w:iCs w:val="0"/>
-          <w:color w:val="FF0000"/>
-          <w:sz w:val="24"/>
-        </w:rPr>
-        <w:t>]</w:t>
-      </w:r>
-      <w:r>
-        <w:rPr>
-          <w:rFonts w:ascii="Comic Sans MS" w:hAnsi="Comic Sans MS"/>
-          <w:i w:val="0"/>
-          <w:iCs w:val="0"/>
-          <w:color w:val="FF0000"/>
-          <w:sz w:val="24"/>
-        </w:rPr>
-        <w:t xml:space="preserve"> </w:t>
-      </w:r>
-      <w:r>
-        <w:rPr>
-          <w:rFonts w:ascii="Comic Sans MS" w:hAnsi="Comic Sans MS"/>
-          <w:i w:val="0"/>
-          <w:iCs w:val="0"/>
-          <w:color w:val="7030A0"/>
-          <w:sz w:val="24"/>
-        </w:rPr>
-        <w:t xml:space="preserve">est un nombre compris en 1 et 4 représentant le numéro de la ligne à réécrire et </w:t>
-      </w:r>
-      <w:r>
-        <w:rPr>
-          <w:rFonts w:ascii="Comic Sans MS" w:hAnsi="Comic Sans MS"/>
-          <w:i w:val="0"/>
-          <w:iCs w:val="0"/>
-          <w:color w:val="FF0000"/>
-          <w:sz w:val="24"/>
-        </w:rPr>
-        <w:t>[m</w:t>
-      </w:r>
-      <w:r>
-        <w:rPr>
-          <w:rFonts w:ascii="Comic Sans MS" w:hAnsi="Comic Sans MS"/>
-          <w:i w:val="0"/>
-          <w:iCs w:val="0"/>
-          <w:color w:val="FF0000"/>
-          <w:sz w:val="24"/>
-        </w:rPr>
-        <w:t>essage</w:t>
-      </w:r>
-      <w:r>
-        <w:rPr>
-          <w:rFonts w:ascii="Comic Sans MS" w:hAnsi="Comic Sans MS"/>
-          <w:i w:val="0"/>
-          <w:iCs w:val="0"/>
-          <w:color w:val="FF0000"/>
-          <w:sz w:val="24"/>
-        </w:rPr>
-        <w:t>]</w:t>
-      </w:r>
-      <w:r>
-        <w:rPr>
-          <w:rFonts w:ascii="Comic Sans MS" w:hAnsi="Comic Sans MS"/>
-          <w:i w:val="0"/>
-          <w:iCs w:val="0"/>
-          <w:color w:val="FF0000"/>
-          <w:sz w:val="24"/>
-        </w:rPr>
-        <w:t xml:space="preserve"> </w:t>
-      </w:r>
-      <w:r>
-        <w:rPr>
-          <w:rFonts w:ascii="Comic Sans MS" w:hAnsi="Comic Sans MS"/>
-          <w:i w:val="0"/>
-          <w:iCs w:val="0"/>
-          <w:color w:val="7030A0"/>
-          <w:sz w:val="24"/>
-        </w:rPr>
-        <w:t xml:space="preserve">le message à écrire). Pour afficher toutes les phrases, le joueur doit entrer la commande </w:t>
-      </w:r>
-      <w:r>
-        <w:rPr>
-          <w:rFonts w:ascii="Comic Sans MS" w:hAnsi="Comic Sans MS"/>
-          <w:i w:val="0"/>
-          <w:iCs w:val="0"/>
-          <w:color w:val="FF0000"/>
-          <w:sz w:val="24"/>
-        </w:rPr>
-        <w:t>/</w:t>
-      </w:r>
-      <w:r>
-        <w:rPr>
-          <w:rFonts w:ascii="Comic Sans MS" w:hAnsi="Comic Sans MS"/>
-          <w:i w:val="0"/>
-          <w:iCs w:val="0"/>
-          <w:color w:val="FF0000"/>
-          <w:sz w:val="24"/>
-        </w:rPr>
-        <w:t>w</w:t>
-      </w:r>
-      <w:r>
-        <w:rPr>
-          <w:rFonts w:ascii="Comic Sans MS" w:hAnsi="Comic Sans MS"/>
-          <w:i w:val="0"/>
-          <w:iCs w:val="0"/>
-          <w:color w:val="FF0000"/>
-          <w:sz w:val="24"/>
-        </w:rPr>
-        <w:t xml:space="preserve"> </w:t>
-      </w:r>
-      <w:r>
-        <w:rPr>
-          <w:rFonts w:ascii="Comic Sans MS" w:hAnsi="Comic Sans MS"/>
-          <w:i w:val="0"/>
-          <w:iCs w:val="0"/>
-          <w:color w:val="FF0000"/>
-          <w:sz w:val="24"/>
-        </w:rPr>
-        <w:t>show</w:t>
-      </w:r>
-      <w:r>
-        <w:rPr>
-          <w:rFonts w:ascii="Comic Sans MS" w:hAnsi="Comic Sans MS"/>
-          <w:i w:val="0"/>
-          <w:iCs w:val="0"/>
-          <w:color w:val="7030A0"/>
-          <w:sz w:val="24"/>
-        </w:rPr>
-        <w:t xml:space="preserve">. Pour afficher une des phrases, le joueur doit entrer la commande </w:t>
-      </w:r>
-      <w:r>
-        <w:rPr>
-          <w:rFonts w:ascii="Comic Sans MS" w:hAnsi="Comic Sans MS"/>
-          <w:i w:val="0"/>
-          <w:iCs w:val="0"/>
-          <w:color w:val="FF0000"/>
-          <w:sz w:val="24"/>
-        </w:rPr>
-        <w:t>/</w:t>
-      </w:r>
-      <w:r>
-        <w:rPr>
-          <w:rFonts w:ascii="Comic Sans MS" w:hAnsi="Comic Sans MS"/>
-          <w:i w:val="0"/>
-          <w:iCs w:val="0"/>
-          <w:color w:val="FF0000"/>
-          <w:sz w:val="24"/>
-        </w:rPr>
-        <w:t>w</w:t>
-      </w:r>
-      <w:r>
-        <w:rPr>
-          <w:rFonts w:ascii="Comic Sans MS" w:hAnsi="Comic Sans MS"/>
-          <w:i w:val="0"/>
-          <w:iCs w:val="0"/>
-          <w:color w:val="FF0000"/>
-          <w:sz w:val="24"/>
-        </w:rPr>
-        <w:t xml:space="preserve"> </w:t>
-      </w:r>
-      <w:r>
-        <w:rPr>
-          <w:rFonts w:ascii="Comic Sans MS" w:hAnsi="Comic Sans MS"/>
-          <w:i w:val="0"/>
-          <w:iCs w:val="0"/>
-          <w:color w:val="FF0000"/>
-          <w:sz w:val="24"/>
-        </w:rPr>
-        <w:t>[</w:t>
-      </w:r>
-      <w:r>
-        <w:rPr>
-          <w:rFonts w:ascii="Comic Sans MS" w:hAnsi="Comic Sans MS"/>
-          <w:i w:val="0"/>
-          <w:iCs w:val="0"/>
-          <w:color w:val="FF0000"/>
-          <w:sz w:val="24"/>
-        </w:rPr>
-        <w:t>num_ligne</w:t>
-      </w:r>
-      <w:r>
-        <w:rPr>
-          <w:rFonts w:ascii="Comic Sans MS" w:hAnsi="Comic Sans MS"/>
-          <w:i w:val="0"/>
-          <w:iCs w:val="0"/>
-          <w:color w:val="FF0000"/>
-          <w:sz w:val="24"/>
-        </w:rPr>
-        <w:t>] read</w:t>
-      </w:r>
-      <w:r>
-        <w:rPr>
-          <w:rFonts w:ascii="Comic Sans MS" w:hAnsi="Comic Sans MS"/>
-          <w:i w:val="0"/>
-          <w:iCs w:val="0"/>
-          <w:color w:val="7030A0"/>
-          <w:sz w:val="24"/>
-        </w:rPr>
-        <w:t xml:space="preserve">. Pour effacer toutes les phrases, le joueur doit entrer la commande </w:t>
-      </w:r>
-      <w:r>
-        <w:rPr>
-          <w:rFonts w:ascii="Comic Sans MS" w:hAnsi="Comic Sans MS"/>
-          <w:i w:val="0"/>
-          <w:iCs w:val="0"/>
-          <w:color w:val="FF0000"/>
-          <w:sz w:val="24"/>
-        </w:rPr>
-        <w:t>/</w:t>
-      </w:r>
-      <w:r>
-        <w:rPr>
-          <w:rFonts w:ascii="Comic Sans MS" w:hAnsi="Comic Sans MS"/>
-          <w:i w:val="0"/>
-          <w:iCs w:val="0"/>
-          <w:color w:val="FF0000"/>
-          <w:sz w:val="24"/>
-        </w:rPr>
-        <w:t>w</w:t>
-      </w:r>
-      <w:r>
-        <w:rPr>
-          <w:rFonts w:ascii="Comic Sans MS" w:hAnsi="Comic Sans MS"/>
-          <w:i w:val="0"/>
-          <w:iCs w:val="0"/>
-          <w:color w:val="FF0000"/>
-          <w:sz w:val="24"/>
-        </w:rPr>
-        <w:t xml:space="preserve"> </w:t>
-      </w:r>
-      <w:r>
-        <w:rPr>
-          <w:rFonts w:ascii="Comic Sans MS" w:hAnsi="Comic Sans MS"/>
-          <w:i w:val="0"/>
-          <w:iCs w:val="0"/>
-          <w:color w:val="FF0000"/>
-          <w:sz w:val="24"/>
-        </w:rPr>
-        <w:t>clear</w:t>
-      </w:r>
-      <w:r>
-        <w:rPr>
-          <w:rFonts w:ascii="Comic Sans MS" w:hAnsi="Comic Sans MS"/>
-          <w:i w:val="0"/>
-          <w:iCs w:val="0"/>
-          <w:color w:val="7030A0"/>
-          <w:sz w:val="24"/>
-        </w:rPr>
-        <w:t>.</w:t>
-      </w:r>
-    </w:p>
-    <w:p>
-      <w:pPr>
-        <w:pStyle w:val="Quote"/>
-        <w:jc w:val="left"/>
-        <w:rPr>
-          <w:rFonts w:ascii="Comic Sans MS" w:hAnsi="Comic Sans MS"/>
-          <w:i w:val="0"/>
-          <w:iCs w:val="0"/>
-          <w:color w:val="7030A0"/>
-          <w:sz w:val="24"/>
-        </w:rPr>
-      </w:pPr>
-    </w:p>
-    <w:p>
-      <w:pPr>
-        <w:pStyle w:val="Heading1"/>
-        <w:jc w:val="left"/>
-        <w:rPr>
-          <w:rFonts w:ascii="Comic Sans MS" w:hAnsi="Comic Sans MS"/>
-          <w:color w:val="auto"/>
-          <w:u w:val="single"/>
-        </w:rPr>
-      </w:pPr>
-      <w:r>
-        <w:rPr>
-          <w:rFonts w:ascii="Comic Sans MS" w:hAnsi="Comic Sans MS"/>
-          <w:color w:val="auto"/>
-          <w:u w:val="single"/>
-        </w:rPr>
-        <w:t>WhatItIs</w:t>
-      </w:r>
-    </w:p>
-    <w:p>
-      <w:pPr>
-        <w:pStyle w:val="Quote"/>
-        <w:jc w:val="left"/>
-        <w:rPr>
-          <w:rFonts w:ascii="Comic Sans MS" w:hAnsi="Comic Sans MS"/>
-          <w:color w:val="4F81BD"/>
-          <w:sz w:val="24"/>
-        </w:rPr>
-      </w:pPr>
-      <w:r>
-        <w:rPr>
-          <w:rFonts w:ascii="Comic Sans MS" w:hAnsi="Comic Sans MS"/>
-          <w:color w:val="auto"/>
-          <w:sz w:val="24"/>
-        </w:rPr>
-        <w:tab/>
-      </w:r>
-      <w:r>
-        <w:rPr>
-          <w:rFonts w:ascii="Comic Sans MS" w:hAnsi="Comic Sans MS"/>
-          <w:i w:val="0"/>
-          <w:color w:val="4F81BD"/>
-          <w:sz w:val="24"/>
-          <w:u w:val="single"/>
-        </w:rPr>
-        <w:t>Description</w:t>
-      </w:r>
-      <w:r>
-        <w:rPr>
-          <w:rFonts w:ascii="Comic Sans MS" w:hAnsi="Comic Sans MS"/>
-          <w:i w:val="0"/>
-          <w:color w:val="4F81BD"/>
-          <w:sz w:val="24"/>
-        </w:rPr>
-        <w:t> :</w:t>
-      </w:r>
-      <w:r>
-        <w:rPr>
-          <w:rFonts w:ascii="Comic Sans MS" w:hAnsi="Comic Sans MS"/>
-          <w:color w:val="4F81BD"/>
-          <w:sz w:val="24"/>
-        </w:rPr>
-        <w:t xml:space="preserve"> </w:t>
-      </w:r>
-      <w:r>
-        <w:rPr>
-          <w:rFonts w:ascii="Comic Sans MS" w:hAnsi="Comic Sans MS"/>
-          <w:color w:val="4F81BD"/>
-          <w:sz w:val="24"/>
-        </w:rPr>
-        <w:t>Permet de savoir le nom et</w:t>
-      </w:r>
-      <w:r>
-        <w:rPr>
-          <w:rFonts w:ascii="Comic Sans MS" w:hAnsi="Comic Sans MS"/>
-          <w:color w:val="4F81BD"/>
-          <w:sz w:val="24"/>
-        </w:rPr>
-        <w:t xml:space="preserve"> la position d'un bloc</w:t>
-      </w:r>
-      <w:r>
-        <w:rPr>
-          <w:rFonts w:ascii="Comic Sans MS" w:hAnsi="Comic Sans MS"/>
-          <w:color w:val="4F81BD"/>
-          <w:sz w:val="24"/>
-        </w:rPr>
-        <w:t>.</w:t>
-      </w:r>
-    </w:p>
-    <w:p>
-      <w:pPr>
-        <w:pStyle w:val="Quote"/>
-        <w:jc w:val="left"/>
-      </w:pPr>
-      <w:r>
-        <w:rPr>
-          <w:rFonts w:ascii="Comic Sans MS" w:hAnsi="Comic Sans MS"/>
-          <w:i w:val="0"/>
-          <w:iCs w:val="0"/>
-          <w:color w:val="auto"/>
-          <w:sz w:val="24"/>
-        </w:rPr>
-        <w:tab/>
-      </w:r>
-      <w:r>
-        <w:rPr>
-          <w:rFonts w:ascii="Comic Sans MS" w:hAnsi="Comic Sans MS"/>
-          <w:i w:val="0"/>
-          <w:iCs w:val="0"/>
-          <w:color w:val="7030A0"/>
-          <w:sz w:val="24"/>
-          <w:u w:val="single"/>
-        </w:rPr>
-        <w:t>Utilisation</w:t>
-      </w:r>
-      <w:r>
-        <w:rPr>
-          <w:rFonts w:ascii="Comic Sans MS" w:hAnsi="Comic Sans MS"/>
-          <w:i w:val="0"/>
-          <w:iCs w:val="0"/>
-          <w:color w:val="7030A0"/>
-          <w:sz w:val="24"/>
-        </w:rPr>
-        <w:t xml:space="preserve"> : </w:t>
-      </w:r>
-      <w:r>
-        <w:rPr>
-          <w:rFonts w:ascii="Comic Sans MS" w:hAnsi="Comic Sans MS"/>
-          <w:i w:val="0"/>
-          <w:iCs w:val="0"/>
-          <w:color w:val="7030A0"/>
-          <w:sz w:val="24"/>
-        </w:rPr>
-        <w:t>Lorsque le joueur souhaite</w:t>
-      </w:r>
-      <w:r>
-        <w:rPr>
-          <w:rFonts w:ascii="Comic Sans MS" w:hAnsi="Comic Sans MS"/>
-          <w:i w:val="0"/>
-          <w:iCs w:val="0"/>
-          <w:color w:val="7030A0"/>
-          <w:sz w:val="24"/>
-        </w:rPr>
-        <w:t xml:space="preserve"> connaître le nom ou l</w:t>
       </w:r>
       <w:bookmarkStart w:id="0" w:name="_GoBack"/>
       <w:bookmarkEnd w:id="0"/>
-      <w:r>
-        <w:rPr>
-          <w:rFonts w:ascii="Comic Sans MS" w:hAnsi="Comic Sans MS"/>
-          <w:i w:val="0"/>
-          <w:iCs w:val="0"/>
-          <w:color w:val="7030A0"/>
-          <w:sz w:val="24"/>
-        </w:rPr>
-        <w:t xml:space="preserve">a position d’un bloc, il doit entrer la commande </w:t>
-      </w:r>
-      <w:r>
-        <w:rPr>
-          <w:rFonts w:ascii="Comic Sans MS" w:hAnsi="Comic Sans MS"/>
-          <w:i w:val="0"/>
-          <w:iCs w:val="0"/>
-          <w:color w:val="FF0000"/>
-          <w:sz w:val="24"/>
-        </w:rPr>
-        <w:t xml:space="preserve">/wii </w:t>
+    </w:p>
+    <w:p>
+      <w:pPr>
+        <w:pStyle w:val="Citation"/>
+        <w:jc w:val="left"/>
+        <w:rPr>
+          <w:rFonts w:ascii="Comic Sans MS" w:hAnsi="Comic Sans MS"/>
+          <w:i w:val="0"/>
+          <w:color w:val="4F81BD"/>
+          <w:sz w:val="24"/>
+        </w:rPr>
+      </w:pPr>
+    </w:p>
+    <w:p>
+      <w:pPr>
+        <w:pStyle w:val="Titre1"/>
+        <w:jc w:val="left"/>
+        <w:rPr>
+          <w:rFonts w:ascii="Comic Sans MS" w:hAnsi="Comic Sans MS"/>
+          <w:color w:val="auto"/>
+          <w:u w:val="single"/>
+        </w:rPr>
+      </w:pPr>
+      <w:r>
+        <w:rPr>
+          <w:rFonts w:ascii="Comic Sans MS" w:hAnsi="Comic Sans MS"/>
+          <w:color w:val="auto"/>
+          <w:u w:val="single"/>
+        </w:rPr>
+        <w:t>To</w:t>
+      </w:r>
+    </w:p>
+    <w:p>
+      <w:pPr>
+        <w:pStyle w:val="Citation"/>
+        <w:jc w:val="left"/>
+        <w:rPr>
+          <w:rFonts w:ascii="Comic Sans MS" w:hAnsi="Comic Sans MS"/>
+          <w:color w:val="4F81BD"/>
+          <w:sz w:val="24"/>
+        </w:rPr>
+      </w:pPr>
+      <w:r>
+        <w:rPr>
+          <w:rFonts w:ascii="Comic Sans MS" w:hAnsi="Comic Sans MS"/>
+          <w:color w:val="auto"/>
+          <w:sz w:val="24"/>
+        </w:rPr>
+        <w:tab/>
+      </w:r>
+      <w:r>
+        <w:rPr>
+          <w:rFonts w:ascii="Comic Sans MS" w:hAnsi="Comic Sans MS"/>
+          <w:i w:val="0"/>
+          <w:color w:val="4F81BD"/>
+          <w:sz w:val="24"/>
+          <w:u w:val="single"/>
+        </w:rPr>
+        <w:t>Description</w:t>
+      </w:r>
+      <w:r>
+        <w:rPr>
+          <w:rFonts w:ascii="Comic Sans MS" w:hAnsi="Comic Sans MS"/>
+          <w:i w:val="0"/>
+          <w:color w:val="4F81BD"/>
+          <w:sz w:val="24"/>
+        </w:rPr>
+        <w:t> :</w:t>
+      </w:r>
+      <w:r>
+        <w:rPr>
+          <w:rFonts w:ascii="Comic Sans MS" w:hAnsi="Comic Sans MS"/>
+          <w:color w:val="4F81BD"/>
+          <w:sz w:val="24"/>
+        </w:rPr>
+        <w:t xml:space="preserve"> Permet au joueur d</w:t>
+      </w:r>
+      <w:r>
+        <w:rPr>
+          <w:rFonts w:ascii="Comic Sans MS" w:hAnsi="Comic Sans MS"/>
+          <w:color w:val="4F81BD"/>
+          <w:sz w:val="24"/>
+        </w:rPr>
+        <w:t>e se téléporter vers un autre joueur, à condition qu’il accepte.</w:t>
+      </w:r>
+    </w:p>
+    <w:p>
+      <w:pPr>
+        <w:ind w:firstLine="708"/>
+        <w:jc w:val="left"/>
+        <w:rPr>
+          <w:rFonts w:ascii="Comic Sans MS" w:hAnsi="Comic Sans MS"/>
+          <w:color w:val="7030A0"/>
+          <w:sz w:val="24"/>
+        </w:rPr>
+      </w:pPr>
+      <w:r>
+        <w:rPr>
+          <w:rFonts w:ascii="Comic Sans MS" w:hAnsi="Comic Sans MS"/>
+          <w:color w:val="7030A0"/>
+          <w:sz w:val="24"/>
+          <w:u w:val="single"/>
+        </w:rPr>
+        <w:t>Utilisation</w:t>
+      </w:r>
+      <w:r>
+        <w:rPr>
+          <w:rFonts w:ascii="Comic Sans MS" w:hAnsi="Comic Sans MS"/>
+          <w:color w:val="7030A0"/>
+          <w:sz w:val="24"/>
+        </w:rPr>
+        <w:t xml:space="preserve"> : </w:t>
+      </w:r>
+      <w:r>
+        <w:rPr>
+          <w:rFonts w:ascii="Comic Sans MS" w:hAnsi="Comic Sans MS"/>
+          <w:color w:val="7030A0"/>
+          <w:sz w:val="24"/>
+        </w:rPr>
+        <w:t xml:space="preserve">Un joueur peut décider d’accepter les téléportations à lui en entrant la commande </w:t>
+      </w:r>
+      <w:r>
+        <w:rPr>
+          <w:rFonts w:ascii="Comic Sans MS" w:hAnsi="Comic Sans MS"/>
+          <w:color w:val="FF0000"/>
+          <w:sz w:val="24"/>
+        </w:rPr>
+        <w:t>/t</w:t>
+      </w:r>
+      <w:r>
+        <w:rPr>
+          <w:rFonts w:ascii="Comic Sans MS" w:hAnsi="Comic Sans MS"/>
+          <w:color w:val="FF0000"/>
+          <w:sz w:val="24"/>
+        </w:rPr>
+        <w:t xml:space="preserve">o </w:t>
+      </w:r>
+      <w:r>
+        <w:rPr>
+          <w:rFonts w:ascii="Comic Sans MS" w:hAnsi="Comic Sans MS"/>
+          <w:color w:val="FF0000"/>
+          <w:sz w:val="24"/>
+        </w:rPr>
+        <w:t>oui</w:t>
+      </w:r>
+      <w:r>
+        <w:rPr>
+          <w:rFonts w:ascii="Comic Sans MS" w:hAnsi="Comic Sans MS"/>
+          <w:color w:val="7030A0"/>
+          <w:sz w:val="24"/>
+        </w:rPr>
+        <w:t xml:space="preserve"> </w:t>
+      </w:r>
+      <w:r>
+        <w:rPr>
+          <w:rFonts w:ascii="Comic Sans MS" w:hAnsi="Comic Sans MS"/>
+          <w:color w:val="7030A0"/>
+          <w:sz w:val="24"/>
+        </w:rPr>
+        <w:t xml:space="preserve">(ou </w:t>
+      </w:r>
+      <w:r>
+        <w:rPr>
+          <w:rFonts w:ascii="Comic Sans MS" w:hAnsi="Comic Sans MS"/>
+          <w:color w:val="FF0000"/>
+          <w:sz w:val="24"/>
+        </w:rPr>
+        <w:t>/t</w:t>
+      </w:r>
+      <w:r>
+        <w:rPr>
+          <w:rFonts w:ascii="Comic Sans MS" w:hAnsi="Comic Sans MS"/>
+          <w:color w:val="FF0000"/>
+          <w:sz w:val="24"/>
+        </w:rPr>
+        <w:t xml:space="preserve">o </w:t>
+      </w:r>
+      <w:r>
+        <w:rPr>
+          <w:rFonts w:ascii="Comic Sans MS" w:hAnsi="Comic Sans MS"/>
+          <w:color w:val="FF0000"/>
+          <w:sz w:val="24"/>
+        </w:rPr>
+        <w:t>non</w:t>
+      </w:r>
+      <w:r>
+        <w:rPr>
+          <w:rFonts w:ascii="Comic Sans MS" w:hAnsi="Comic Sans MS"/>
+          <w:color w:val="7030A0"/>
+          <w:sz w:val="24"/>
+        </w:rPr>
+        <w:t xml:space="preserve"> </w:t>
+      </w:r>
+      <w:r>
+        <w:rPr>
+          <w:rFonts w:ascii="Comic Sans MS" w:hAnsi="Comic Sans MS"/>
+          <w:color w:val="7030A0"/>
+          <w:sz w:val="24"/>
+        </w:rPr>
+        <w:t>pour refuser).</w:t>
+      </w:r>
+    </w:p>
+    <w:p>
+      <w:pPr>
+        <w:jc w:val="left"/>
+        <w:rPr>
+          <w:rFonts w:ascii="Comic Sans MS" w:hAnsi="Comic Sans MS"/>
+          <w:color w:val="7030A0"/>
+          <w:sz w:val="24"/>
+        </w:rPr>
+      </w:pPr>
+      <w:r>
+        <w:rPr>
+          <w:rFonts w:ascii="Comic Sans MS" w:hAnsi="Comic Sans MS"/>
+          <w:color w:val="7030A0"/>
+          <w:sz w:val="24"/>
+        </w:rPr>
+        <w:t xml:space="preserve">Lorsque </w:t>
+      </w:r>
+      <w:r>
+        <w:rPr>
+          <w:rFonts w:ascii="Comic Sans MS" w:hAnsi="Comic Sans MS"/>
+          <w:color w:val="7030A0"/>
+          <w:sz w:val="24"/>
+        </w:rPr>
+        <w:t>qu'un</w:t>
+      </w:r>
+      <w:r>
+        <w:rPr>
+          <w:rFonts w:ascii="Comic Sans MS" w:hAnsi="Comic Sans MS"/>
+          <w:color w:val="7030A0"/>
+          <w:sz w:val="24"/>
+        </w:rPr>
+        <w:t xml:space="preserve"> joueur </w:t>
+      </w:r>
+      <w:r>
+        <w:rPr>
+          <w:rFonts w:ascii="Comic Sans MS" w:hAnsi="Comic Sans MS"/>
+          <w:color w:val="7030A0"/>
+          <w:sz w:val="24"/>
+        </w:rPr>
+        <w:t xml:space="preserve">souhaite se téléporter vers un autre joueur, il doit entrer la commande </w:t>
+      </w:r>
+      <w:r>
+        <w:rPr>
+          <w:rFonts w:ascii="Comic Sans MS" w:hAnsi="Comic Sans MS"/>
+          <w:color w:val="FF0000"/>
+          <w:sz w:val="24"/>
+        </w:rPr>
+        <w:t>/to [</w:t>
+      </w:r>
+      <w:proofErr w:type="spellStart"/>
+      <w:r>
+        <w:rPr>
+          <w:rFonts w:ascii="Comic Sans MS" w:hAnsi="Comic Sans MS"/>
+          <w:color w:val="FF0000"/>
+          <w:sz w:val="24"/>
+        </w:rPr>
+        <w:t>nom_du_joueur</w:t>
+      </w:r>
+      <w:proofErr w:type="spellEnd"/>
+      <w:r>
+        <w:rPr>
+          <w:rFonts w:ascii="Comic Sans MS" w:hAnsi="Comic Sans MS"/>
+          <w:color w:val="FF0000"/>
+          <w:sz w:val="24"/>
+        </w:rPr>
+        <w:t xml:space="preserve">] </w:t>
+      </w:r>
+      <w:r>
+        <w:rPr>
+          <w:rFonts w:ascii="Comic Sans MS" w:hAnsi="Comic Sans MS"/>
+          <w:color w:val="7030A0"/>
+          <w:sz w:val="24"/>
+        </w:rPr>
+        <w:t xml:space="preserve">(où </w:t>
+      </w:r>
+      <w:r>
+        <w:rPr>
+          <w:rFonts w:ascii="Comic Sans MS" w:hAnsi="Comic Sans MS"/>
+          <w:color w:val="FF0000"/>
+          <w:sz w:val="24"/>
+        </w:rPr>
+        <w:t>[</w:t>
+      </w:r>
+      <w:proofErr w:type="spellStart"/>
+      <w:r>
+        <w:rPr>
+          <w:rFonts w:ascii="Comic Sans MS" w:hAnsi="Comic Sans MS"/>
+          <w:color w:val="FF0000"/>
+          <w:sz w:val="24"/>
+        </w:rPr>
+        <w:t>nom_du_joueur</w:t>
+      </w:r>
+      <w:proofErr w:type="spellEnd"/>
+      <w:r>
+        <w:rPr>
+          <w:rFonts w:ascii="Comic Sans MS" w:hAnsi="Comic Sans MS"/>
+          <w:color w:val="FF0000"/>
+          <w:sz w:val="24"/>
+        </w:rPr>
+        <w:t xml:space="preserve">] </w:t>
+      </w:r>
+      <w:r>
+        <w:rPr>
+          <w:rFonts w:ascii="Comic Sans MS" w:hAnsi="Comic Sans MS"/>
+          <w:color w:val="7030A0"/>
+          <w:sz w:val="24"/>
+        </w:rPr>
+        <w:t>est le nom exact du joueur souhaité) à condition que ce dernier accepte les téléportations.</w:t>
+      </w:r>
+    </w:p>
+    <w:p>
+      <w:pPr>
+        <w:jc w:val="left"/>
+        <w:rPr>
+          <w:rFonts w:ascii="Comic Sans MS" w:hAnsi="Comic Sans MS"/>
+          <w:color w:val="7030A0"/>
+          <w:sz w:val="24"/>
+        </w:rPr>
+      </w:pPr>
+    </w:p>
+    <w:p>
+      <w:pPr>
+        <w:pStyle w:val="Titre1"/>
+        <w:jc w:val="left"/>
+        <w:rPr>
+          <w:rFonts w:ascii="Comic Sans MS" w:hAnsi="Comic Sans MS"/>
+          <w:color w:val="auto"/>
+          <w:u w:val="single"/>
+        </w:rPr>
+      </w:pPr>
+      <w:proofErr w:type="spellStart"/>
+      <w:r>
+        <w:rPr>
+          <w:rFonts w:ascii="Comic Sans MS" w:hAnsi="Comic Sans MS"/>
+          <w:color w:val="auto"/>
+          <w:u w:val="single"/>
+        </w:rPr>
+        <w:t>Welcome</w:t>
+      </w:r>
+      <w:proofErr w:type="spellEnd"/>
+    </w:p>
+    <w:p>
+      <w:pPr>
+        <w:pStyle w:val="Citation"/>
+        <w:jc w:val="left"/>
+        <w:rPr>
+          <w:rFonts w:ascii="Comic Sans MS" w:hAnsi="Comic Sans MS"/>
+          <w:color w:val="auto"/>
+          <w:sz w:val="24"/>
+        </w:rPr>
+      </w:pPr>
+      <w:r>
+        <w:rPr>
+          <w:rFonts w:ascii="Comic Sans MS" w:hAnsi="Comic Sans MS"/>
+          <w:color w:val="auto"/>
+          <w:sz w:val="24"/>
+        </w:rPr>
+        <w:tab/>
+      </w:r>
+      <w:r>
+        <w:rPr>
+          <w:rFonts w:ascii="Comic Sans MS" w:hAnsi="Comic Sans MS"/>
+          <w:i w:val="0"/>
+          <w:color w:val="4F81BD"/>
+          <w:sz w:val="24"/>
+          <w:u w:val="single"/>
+        </w:rPr>
+        <w:t>Description</w:t>
+      </w:r>
+      <w:r>
+        <w:rPr>
+          <w:rFonts w:ascii="Comic Sans MS" w:hAnsi="Comic Sans MS"/>
+          <w:i w:val="0"/>
+          <w:color w:val="4F81BD"/>
+          <w:sz w:val="24"/>
+        </w:rPr>
+        <w:t> :</w:t>
+      </w:r>
+      <w:r>
+        <w:rPr>
+          <w:rFonts w:ascii="Comic Sans MS" w:hAnsi="Comic Sans MS"/>
+          <w:color w:val="4F81BD"/>
+          <w:sz w:val="24"/>
+        </w:rPr>
+        <w:t xml:space="preserve"> </w:t>
+      </w:r>
+      <w:r>
+        <w:rPr>
+          <w:rFonts w:ascii="Comic Sans MS" w:hAnsi="Comic Sans MS"/>
+          <w:color w:val="4F81BD"/>
+          <w:sz w:val="24"/>
+        </w:rPr>
+        <w:t>Permet d'afficher un message d'accueil lorsqu'un joueur se connecte</w:t>
+      </w:r>
+    </w:p>
+    <w:p>
+      <w:pPr>
+        <w:pStyle w:val="Citation"/>
+        <w:jc w:val="left"/>
+        <w:rPr>
+          <w:rFonts w:ascii="Comic Sans MS" w:hAnsi="Comic Sans MS"/>
+          <w:i w:val="0"/>
+          <w:iCs w:val="0"/>
+          <w:color w:val="FF0000"/>
+          <w:sz w:val="24"/>
+        </w:rPr>
+      </w:pPr>
+      <w:r>
+        <w:rPr>
+          <w:rFonts w:ascii="Comic Sans MS" w:hAnsi="Comic Sans MS"/>
+          <w:i w:val="0"/>
+          <w:iCs w:val="0"/>
+          <w:color w:val="auto"/>
+          <w:sz w:val="24"/>
+        </w:rPr>
+        <w:tab/>
+      </w:r>
+      <w:r>
+        <w:rPr>
+          <w:rFonts w:ascii="Comic Sans MS" w:hAnsi="Comic Sans MS"/>
+          <w:i w:val="0"/>
+          <w:iCs w:val="0"/>
+          <w:color w:val="7030A0"/>
+          <w:sz w:val="24"/>
+          <w:u w:val="single"/>
+        </w:rPr>
+        <w:t>Utilisation</w:t>
+      </w:r>
+      <w:r>
+        <w:rPr>
+          <w:rFonts w:ascii="Comic Sans MS" w:hAnsi="Comic Sans MS"/>
+          <w:i w:val="0"/>
+          <w:iCs w:val="0"/>
+          <w:color w:val="7030A0"/>
+          <w:sz w:val="24"/>
+        </w:rPr>
+        <w:t xml:space="preserve"> : </w:t>
+      </w:r>
+      <w:r>
+        <w:rPr>
+          <w:rFonts w:ascii="Comic Sans MS" w:hAnsi="Comic Sans MS"/>
+          <w:i w:val="0"/>
+          <w:iCs w:val="0"/>
+          <w:color w:val="7030A0"/>
+          <w:sz w:val="24"/>
+        </w:rPr>
+        <w:t xml:space="preserve">Pour changer une des phrases d’accueil, le joueur doit entrer la commande </w:t>
+      </w:r>
+      <w:r>
+        <w:rPr>
+          <w:rFonts w:ascii="Comic Sans MS" w:hAnsi="Comic Sans MS"/>
+          <w:i w:val="0"/>
+          <w:iCs w:val="0"/>
+          <w:color w:val="FF0000"/>
+          <w:sz w:val="24"/>
+        </w:rPr>
+        <w:t>/</w:t>
+      </w:r>
+      <w:r>
+        <w:rPr>
+          <w:rFonts w:ascii="Comic Sans MS" w:hAnsi="Comic Sans MS"/>
+          <w:i w:val="0"/>
+          <w:iCs w:val="0"/>
+          <w:color w:val="FF0000"/>
+          <w:sz w:val="24"/>
+        </w:rPr>
+        <w:t>w</w:t>
+      </w:r>
+      <w:r>
+        <w:rPr>
+          <w:rFonts w:ascii="Comic Sans MS" w:hAnsi="Comic Sans MS"/>
+          <w:i w:val="0"/>
+          <w:iCs w:val="0"/>
+          <w:color w:val="FF0000"/>
+          <w:sz w:val="24"/>
+        </w:rPr>
+        <w:t xml:space="preserve"> </w:t>
+      </w:r>
+      <w:r>
+        <w:rPr>
+          <w:rFonts w:ascii="Comic Sans MS" w:hAnsi="Comic Sans MS"/>
+          <w:i w:val="0"/>
+          <w:iCs w:val="0"/>
+          <w:color w:val="FF0000"/>
+          <w:sz w:val="24"/>
+        </w:rPr>
+        <w:t>[</w:t>
+      </w:r>
+      <w:proofErr w:type="spellStart"/>
+      <w:r>
+        <w:rPr>
+          <w:rFonts w:ascii="Comic Sans MS" w:hAnsi="Comic Sans MS"/>
+          <w:i w:val="0"/>
+          <w:iCs w:val="0"/>
+          <w:color w:val="FF0000"/>
+          <w:sz w:val="24"/>
+        </w:rPr>
+        <w:t>num_ligne</w:t>
+      </w:r>
+      <w:proofErr w:type="spellEnd"/>
+      <w:r>
+        <w:rPr>
+          <w:rFonts w:ascii="Comic Sans MS" w:hAnsi="Comic Sans MS"/>
+          <w:i w:val="0"/>
+          <w:iCs w:val="0"/>
+          <w:color w:val="FF0000"/>
+          <w:sz w:val="24"/>
+        </w:rPr>
+        <w:t>] set [</w:t>
+      </w:r>
+      <w:r>
+        <w:rPr>
+          <w:rFonts w:ascii="Comic Sans MS" w:hAnsi="Comic Sans MS"/>
+          <w:i w:val="0"/>
+          <w:iCs w:val="0"/>
+          <w:color w:val="FF0000"/>
+          <w:sz w:val="24"/>
+        </w:rPr>
+        <w:t>message</w:t>
+      </w:r>
+      <w:r>
+        <w:rPr>
+          <w:rFonts w:ascii="Comic Sans MS" w:hAnsi="Comic Sans MS"/>
+          <w:i w:val="0"/>
+          <w:iCs w:val="0"/>
+          <w:color w:val="FF0000"/>
+          <w:sz w:val="24"/>
+        </w:rPr>
+        <w:t>]</w:t>
+      </w:r>
+      <w:r>
+        <w:rPr>
+          <w:rFonts w:ascii="Comic Sans MS" w:hAnsi="Comic Sans MS"/>
+          <w:i w:val="0"/>
+          <w:iCs w:val="0"/>
+          <w:color w:val="7030A0"/>
+          <w:sz w:val="24"/>
+        </w:rPr>
+        <w:t xml:space="preserve"> (où </w:t>
+      </w:r>
+      <w:r>
+        <w:rPr>
+          <w:rFonts w:ascii="Comic Sans MS" w:hAnsi="Comic Sans MS"/>
+          <w:i w:val="0"/>
+          <w:iCs w:val="0"/>
+          <w:color w:val="FF0000"/>
+          <w:sz w:val="24"/>
+        </w:rPr>
+        <w:t>[</w:t>
+      </w:r>
+      <w:proofErr w:type="spellStart"/>
+      <w:r>
+        <w:rPr>
+          <w:rFonts w:ascii="Comic Sans MS" w:hAnsi="Comic Sans MS"/>
+          <w:i w:val="0"/>
+          <w:iCs w:val="0"/>
+          <w:color w:val="FF0000"/>
+          <w:sz w:val="24"/>
+        </w:rPr>
+        <w:t>n</w:t>
+      </w:r>
+      <w:r>
+        <w:rPr>
+          <w:rFonts w:ascii="Comic Sans MS" w:hAnsi="Comic Sans MS"/>
+          <w:i w:val="0"/>
+          <w:iCs w:val="0"/>
+          <w:color w:val="FF0000"/>
+          <w:sz w:val="24"/>
+        </w:rPr>
+        <w:t>um_ligne</w:t>
+      </w:r>
+      <w:proofErr w:type="spellEnd"/>
+      <w:r>
+        <w:rPr>
+          <w:rFonts w:ascii="Comic Sans MS" w:hAnsi="Comic Sans MS"/>
+          <w:i w:val="0"/>
+          <w:iCs w:val="0"/>
+          <w:color w:val="FF0000"/>
+          <w:sz w:val="24"/>
+        </w:rPr>
+        <w:t>]</w:t>
+      </w:r>
+      <w:r>
+        <w:rPr>
+          <w:rFonts w:ascii="Comic Sans MS" w:hAnsi="Comic Sans MS"/>
+          <w:i w:val="0"/>
+          <w:iCs w:val="0"/>
+          <w:color w:val="FF0000"/>
+          <w:sz w:val="24"/>
+        </w:rPr>
+        <w:t xml:space="preserve"> </w:t>
+      </w:r>
+      <w:r>
+        <w:rPr>
+          <w:rFonts w:ascii="Comic Sans MS" w:hAnsi="Comic Sans MS"/>
+          <w:i w:val="0"/>
+          <w:iCs w:val="0"/>
+          <w:color w:val="7030A0"/>
+          <w:sz w:val="24"/>
+        </w:rPr>
+        <w:t xml:space="preserve">est un nombre compris en 1 et 4 représentant le numéro de la ligne à réécrire et </w:t>
+      </w:r>
+      <w:r>
+        <w:rPr>
+          <w:rFonts w:ascii="Comic Sans MS" w:hAnsi="Comic Sans MS"/>
+          <w:i w:val="0"/>
+          <w:iCs w:val="0"/>
+          <w:color w:val="FF0000"/>
+          <w:sz w:val="24"/>
+        </w:rPr>
+        <w:t>[m</w:t>
+      </w:r>
+      <w:r>
+        <w:rPr>
+          <w:rFonts w:ascii="Comic Sans MS" w:hAnsi="Comic Sans MS"/>
+          <w:i w:val="0"/>
+          <w:iCs w:val="0"/>
+          <w:color w:val="FF0000"/>
+          <w:sz w:val="24"/>
+        </w:rPr>
+        <w:t>essage</w:t>
+      </w:r>
+      <w:r>
+        <w:rPr>
+          <w:rFonts w:ascii="Comic Sans MS" w:hAnsi="Comic Sans MS"/>
+          <w:i w:val="0"/>
+          <w:iCs w:val="0"/>
+          <w:color w:val="FF0000"/>
+          <w:sz w:val="24"/>
+        </w:rPr>
+        <w:t>]</w:t>
+      </w:r>
+      <w:r>
+        <w:rPr>
+          <w:rFonts w:ascii="Comic Sans MS" w:hAnsi="Comic Sans MS"/>
+          <w:i w:val="0"/>
+          <w:iCs w:val="0"/>
+          <w:color w:val="FF0000"/>
+          <w:sz w:val="24"/>
+        </w:rPr>
+        <w:t xml:space="preserve"> </w:t>
+      </w:r>
+      <w:r>
+        <w:rPr>
+          <w:rFonts w:ascii="Comic Sans MS" w:hAnsi="Comic Sans MS"/>
+          <w:i w:val="0"/>
+          <w:iCs w:val="0"/>
+          <w:color w:val="7030A0"/>
+          <w:sz w:val="24"/>
+        </w:rPr>
+        <w:t xml:space="preserve">le message à écrire). Pour afficher toutes les phrases, le joueur doit entrer la commande </w:t>
+      </w:r>
+      <w:r>
+        <w:rPr>
+          <w:rFonts w:ascii="Comic Sans MS" w:hAnsi="Comic Sans MS"/>
+          <w:i w:val="0"/>
+          <w:iCs w:val="0"/>
+          <w:color w:val="FF0000"/>
+          <w:sz w:val="24"/>
+        </w:rPr>
+        <w:t>/</w:t>
+      </w:r>
+      <w:r>
+        <w:rPr>
+          <w:rFonts w:ascii="Comic Sans MS" w:hAnsi="Comic Sans MS"/>
+          <w:i w:val="0"/>
+          <w:iCs w:val="0"/>
+          <w:color w:val="FF0000"/>
+          <w:sz w:val="24"/>
+        </w:rPr>
+        <w:t>w</w:t>
+      </w:r>
+      <w:r>
+        <w:rPr>
+          <w:rFonts w:ascii="Comic Sans MS" w:hAnsi="Comic Sans MS"/>
+          <w:i w:val="0"/>
+          <w:iCs w:val="0"/>
+          <w:color w:val="FF0000"/>
+          <w:sz w:val="24"/>
+        </w:rPr>
+        <w:t xml:space="preserve"> </w:t>
+      </w:r>
+      <w:r>
+        <w:rPr>
+          <w:rFonts w:ascii="Comic Sans MS" w:hAnsi="Comic Sans MS"/>
+          <w:i w:val="0"/>
+          <w:iCs w:val="0"/>
+          <w:color w:val="FF0000"/>
+          <w:sz w:val="24"/>
+        </w:rPr>
+        <w:t>show</w:t>
+      </w:r>
+      <w:r>
+        <w:rPr>
+          <w:rFonts w:ascii="Comic Sans MS" w:hAnsi="Comic Sans MS"/>
+          <w:i w:val="0"/>
+          <w:iCs w:val="0"/>
+          <w:color w:val="7030A0"/>
+          <w:sz w:val="24"/>
+        </w:rPr>
+        <w:t xml:space="preserve">. Pour afficher une des phrases, le joueur doit entrer la commande </w:t>
+      </w:r>
+      <w:r>
+        <w:rPr>
+          <w:rFonts w:ascii="Comic Sans MS" w:hAnsi="Comic Sans MS"/>
+          <w:i w:val="0"/>
+          <w:iCs w:val="0"/>
+          <w:color w:val="FF0000"/>
+          <w:sz w:val="24"/>
+        </w:rPr>
+        <w:t>/</w:t>
+      </w:r>
+      <w:r>
+        <w:rPr>
+          <w:rFonts w:ascii="Comic Sans MS" w:hAnsi="Comic Sans MS"/>
+          <w:i w:val="0"/>
+          <w:iCs w:val="0"/>
+          <w:color w:val="FF0000"/>
+          <w:sz w:val="24"/>
+        </w:rPr>
+        <w:t>w</w:t>
+      </w:r>
+      <w:r>
+        <w:rPr>
+          <w:rFonts w:ascii="Comic Sans MS" w:hAnsi="Comic Sans MS"/>
+          <w:i w:val="0"/>
+          <w:iCs w:val="0"/>
+          <w:color w:val="FF0000"/>
+          <w:sz w:val="24"/>
+        </w:rPr>
+        <w:t xml:space="preserve"> </w:t>
+      </w:r>
+      <w:r>
+        <w:rPr>
+          <w:rFonts w:ascii="Comic Sans MS" w:hAnsi="Comic Sans MS"/>
+          <w:i w:val="0"/>
+          <w:iCs w:val="0"/>
+          <w:color w:val="FF0000"/>
+          <w:sz w:val="24"/>
+        </w:rPr>
+        <w:t>[</w:t>
+      </w:r>
+      <w:proofErr w:type="spellStart"/>
+      <w:r>
+        <w:rPr>
+          <w:rFonts w:ascii="Comic Sans MS" w:hAnsi="Comic Sans MS"/>
+          <w:i w:val="0"/>
+          <w:iCs w:val="0"/>
+          <w:color w:val="FF0000"/>
+          <w:sz w:val="24"/>
+        </w:rPr>
+        <w:t>num_ligne</w:t>
+      </w:r>
+      <w:proofErr w:type="spellEnd"/>
+      <w:r>
+        <w:rPr>
+          <w:rFonts w:ascii="Comic Sans MS" w:hAnsi="Comic Sans MS"/>
+          <w:i w:val="0"/>
+          <w:iCs w:val="0"/>
+          <w:color w:val="FF0000"/>
+          <w:sz w:val="24"/>
+        </w:rPr>
+        <w:t xml:space="preserve">] </w:t>
+      </w:r>
+      <w:proofErr w:type="spellStart"/>
+      <w:r>
+        <w:rPr>
+          <w:rFonts w:ascii="Comic Sans MS" w:hAnsi="Comic Sans MS"/>
+          <w:i w:val="0"/>
+          <w:iCs w:val="0"/>
+          <w:color w:val="FF0000"/>
+          <w:sz w:val="24"/>
+        </w:rPr>
+        <w:t>read</w:t>
+      </w:r>
+      <w:proofErr w:type="spellEnd"/>
+      <w:r>
+        <w:rPr>
+          <w:rFonts w:ascii="Comic Sans MS" w:hAnsi="Comic Sans MS"/>
+          <w:i w:val="0"/>
+          <w:iCs w:val="0"/>
+          <w:color w:val="7030A0"/>
+          <w:sz w:val="24"/>
+        </w:rPr>
+        <w:t xml:space="preserve">. Pour effacer toutes les phrases, le joueur doit entrer la commande </w:t>
+      </w:r>
+      <w:r>
+        <w:rPr>
+          <w:rFonts w:ascii="Comic Sans MS" w:hAnsi="Comic Sans MS"/>
+          <w:i w:val="0"/>
+          <w:iCs w:val="0"/>
+          <w:color w:val="FF0000"/>
+          <w:sz w:val="24"/>
+        </w:rPr>
+        <w:t>/</w:t>
+      </w:r>
+      <w:r>
+        <w:rPr>
+          <w:rFonts w:ascii="Comic Sans MS" w:hAnsi="Comic Sans MS"/>
+          <w:i w:val="0"/>
+          <w:iCs w:val="0"/>
+          <w:color w:val="FF0000"/>
+          <w:sz w:val="24"/>
+        </w:rPr>
+        <w:t>w</w:t>
+      </w:r>
+      <w:r>
+        <w:rPr>
+          <w:rFonts w:ascii="Comic Sans MS" w:hAnsi="Comic Sans MS"/>
+          <w:i w:val="0"/>
+          <w:iCs w:val="0"/>
+          <w:color w:val="FF0000"/>
+          <w:sz w:val="24"/>
+        </w:rPr>
+        <w:t xml:space="preserve"> </w:t>
+      </w:r>
+      <w:proofErr w:type="spellStart"/>
+      <w:r>
+        <w:rPr>
+          <w:rFonts w:ascii="Comic Sans MS" w:hAnsi="Comic Sans MS"/>
+          <w:i w:val="0"/>
+          <w:iCs w:val="0"/>
+          <w:color w:val="FF0000"/>
+          <w:sz w:val="24"/>
+        </w:rPr>
+        <w:t>clear</w:t>
+      </w:r>
+      <w:proofErr w:type="spellEnd"/>
+      <w:r>
+        <w:rPr>
+          <w:rFonts w:ascii="Comic Sans MS" w:hAnsi="Comic Sans MS"/>
+          <w:i w:val="0"/>
+          <w:iCs w:val="0"/>
+          <w:color w:val="7030A0"/>
+          <w:sz w:val="24"/>
+        </w:rPr>
+        <w:t>.</w:t>
+      </w:r>
+    </w:p>
+    <w:p>
+      <w:pPr>
+        <w:pStyle w:val="Citation"/>
+        <w:jc w:val="left"/>
+        <w:rPr>
+          <w:rFonts w:ascii="Comic Sans MS" w:hAnsi="Comic Sans MS"/>
+          <w:i w:val="0"/>
+          <w:iCs w:val="0"/>
+          <w:color w:val="7030A0"/>
+          <w:sz w:val="24"/>
+        </w:rPr>
+      </w:pPr>
+    </w:p>
+    <w:p>
+      <w:pPr>
+        <w:pStyle w:val="Titre1"/>
+        <w:jc w:val="left"/>
+        <w:rPr>
+          <w:rFonts w:ascii="Comic Sans MS" w:hAnsi="Comic Sans MS"/>
+          <w:color w:val="auto"/>
+          <w:u w:val="single"/>
+        </w:rPr>
+      </w:pPr>
+      <w:proofErr w:type="spellStart"/>
+      <w:r>
+        <w:rPr>
+          <w:rFonts w:ascii="Comic Sans MS" w:hAnsi="Comic Sans MS"/>
+          <w:color w:val="auto"/>
+          <w:u w:val="single"/>
+        </w:rPr>
+        <w:t>WhatItIs</w:t>
+      </w:r>
+      <w:proofErr w:type="spellEnd"/>
+    </w:p>
+    <w:p>
+      <w:pPr>
+        <w:pStyle w:val="Citation"/>
+        <w:jc w:val="left"/>
+        <w:rPr>
+          <w:rFonts w:ascii="Comic Sans MS" w:hAnsi="Comic Sans MS"/>
+          <w:color w:val="4F81BD"/>
+          <w:sz w:val="24"/>
+        </w:rPr>
+      </w:pPr>
+      <w:r>
+        <w:rPr>
+          <w:rFonts w:ascii="Comic Sans MS" w:hAnsi="Comic Sans MS"/>
+          <w:color w:val="auto"/>
+          <w:sz w:val="24"/>
+        </w:rPr>
+        <w:tab/>
+      </w:r>
+      <w:r>
+        <w:rPr>
+          <w:rFonts w:ascii="Comic Sans MS" w:hAnsi="Comic Sans MS"/>
+          <w:i w:val="0"/>
+          <w:color w:val="4F81BD"/>
+          <w:sz w:val="24"/>
+          <w:u w:val="single"/>
+        </w:rPr>
+        <w:t>Description</w:t>
+      </w:r>
+      <w:r>
+        <w:rPr>
+          <w:rFonts w:ascii="Comic Sans MS" w:hAnsi="Comic Sans MS"/>
+          <w:i w:val="0"/>
+          <w:color w:val="4F81BD"/>
+          <w:sz w:val="24"/>
+        </w:rPr>
+        <w:t> :</w:t>
+      </w:r>
+      <w:r>
+        <w:rPr>
+          <w:rFonts w:ascii="Comic Sans MS" w:hAnsi="Comic Sans MS"/>
+          <w:color w:val="4F81BD"/>
+          <w:sz w:val="24"/>
+        </w:rPr>
+        <w:t xml:space="preserve"> </w:t>
+      </w:r>
+      <w:r>
+        <w:rPr>
+          <w:rFonts w:ascii="Comic Sans MS" w:hAnsi="Comic Sans MS"/>
+          <w:color w:val="4F81BD"/>
+          <w:sz w:val="24"/>
+        </w:rPr>
+        <w:t>Permet de savoir le nom et</w:t>
+      </w:r>
+      <w:r>
+        <w:rPr>
+          <w:rFonts w:ascii="Comic Sans MS" w:hAnsi="Comic Sans MS"/>
+          <w:color w:val="4F81BD"/>
+          <w:sz w:val="24"/>
+        </w:rPr>
+        <w:t xml:space="preserve"> la position d'un bloc</w:t>
+      </w:r>
+      <w:r>
+        <w:rPr>
+          <w:rFonts w:ascii="Comic Sans MS" w:hAnsi="Comic Sans MS"/>
+          <w:color w:val="4F81BD"/>
+          <w:sz w:val="24"/>
+        </w:rPr>
+        <w:t>.</w:t>
+      </w:r>
+    </w:p>
+    <w:p>
+      <w:pPr>
+        <w:pStyle w:val="Citation"/>
+        <w:jc w:val="left"/>
+      </w:pPr>
+      <w:r>
+        <w:rPr>
+          <w:rFonts w:ascii="Comic Sans MS" w:hAnsi="Comic Sans MS"/>
+          <w:i w:val="0"/>
+          <w:iCs w:val="0"/>
+          <w:color w:val="auto"/>
+          <w:sz w:val="24"/>
+        </w:rPr>
+        <w:lastRenderedPageBreak/>
+        <w:tab/>
+      </w:r>
+      <w:r>
+        <w:rPr>
+          <w:rFonts w:ascii="Comic Sans MS" w:hAnsi="Comic Sans MS"/>
+          <w:i w:val="0"/>
+          <w:iCs w:val="0"/>
+          <w:color w:val="7030A0"/>
+          <w:sz w:val="24"/>
+          <w:u w:val="single"/>
+        </w:rPr>
+        <w:t>Utilisation</w:t>
+      </w:r>
+      <w:r>
+        <w:rPr>
+          <w:rFonts w:ascii="Comic Sans MS" w:hAnsi="Comic Sans MS"/>
+          <w:i w:val="0"/>
+          <w:iCs w:val="0"/>
+          <w:color w:val="7030A0"/>
+          <w:sz w:val="24"/>
+        </w:rPr>
+        <w:t xml:space="preserve"> : </w:t>
+      </w:r>
+      <w:r>
+        <w:rPr>
+          <w:rFonts w:ascii="Comic Sans MS" w:hAnsi="Comic Sans MS"/>
+          <w:i w:val="0"/>
+          <w:iCs w:val="0"/>
+          <w:color w:val="7030A0"/>
+          <w:sz w:val="24"/>
+        </w:rPr>
+        <w:t>Lorsque le joueur souhaite</w:t>
+      </w:r>
+      <w:r>
+        <w:rPr>
+          <w:rFonts w:ascii="Comic Sans MS" w:hAnsi="Comic Sans MS"/>
+          <w:i w:val="0"/>
+          <w:iCs w:val="0"/>
+          <w:color w:val="7030A0"/>
+          <w:sz w:val="24"/>
+        </w:rPr>
+        <w:t xml:space="preserve"> connaître le nom ou la position d’un bloc, il doit entrer la commande </w:t>
+      </w:r>
+      <w:r>
+        <w:rPr>
+          <w:rFonts w:ascii="Comic Sans MS" w:hAnsi="Comic Sans MS"/>
+          <w:i w:val="0"/>
+          <w:iCs w:val="0"/>
+          <w:color w:val="FF0000"/>
+          <w:sz w:val="24"/>
+        </w:rPr>
+        <w:t>/</w:t>
+      </w:r>
+      <w:proofErr w:type="spellStart"/>
+      <w:r>
+        <w:rPr>
+          <w:rFonts w:ascii="Comic Sans MS" w:hAnsi="Comic Sans MS"/>
+          <w:i w:val="0"/>
+          <w:iCs w:val="0"/>
+          <w:color w:val="FF0000"/>
+          <w:sz w:val="24"/>
+        </w:rPr>
+        <w:t>wii</w:t>
+      </w:r>
+      <w:proofErr w:type="spellEnd"/>
+      <w:r>
+        <w:rPr>
+          <w:rFonts w:ascii="Comic Sans MS" w:hAnsi="Comic Sans MS"/>
+          <w:i w:val="0"/>
+          <w:iCs w:val="0"/>
+          <w:color w:val="FF0000"/>
+          <w:sz w:val="24"/>
+        </w:rPr>
+        <w:t xml:space="preserve"> </w:t>
       </w:r>
       <w:r>
         <w:rPr>
@@ -2639,13 +3151,11 @@
 </file>
 
 <file path=word/styles.xml><?xml version="1.0" encoding="utf-8"?>
-<w:styles xmlns:r="http://schemas.openxmlformats.org/officeDocument/2006/relationships" xmlns:w="http://schemas.openxmlformats.org/wordprocessingml/2006/main">
+<w:styles xmlns:mc="http://schemas.openxmlformats.org/markup-compatibility/2006" xmlns:r="http://schemas.openxmlformats.org/officeDocument/2006/relationships" xmlns:w="http://schemas.openxmlformats.org/wordprocessingml/2006/main" xmlns:w14="http://schemas.microsoft.com/office/word/2010/wordml" mc:Ignorable="w14">
   <w:docDefaults>
     <w:rPrDefault>
       <w:rPr>
         <w:rFonts w:ascii="Calibri" w:eastAsia="PMingLiU" w:hAnsi="Calibri" w:cs="Times New Roman"/>
-        <w:sz w:val="22"/>
-        <w:szCs w:val="22"/>
         <w:lang w:val="fr-FR" w:eastAsia="fr-FR" w:bidi="ar-SA"/>
       </w:rPr>
     </w:rPrDefault>
@@ -2799,14 +3309,16 @@
       <w:jc w:val="center"/>
     </w:pPr>
     <w:rPr>
+      <w:sz w:val="22"/>
+      <w:szCs w:val="22"/>
       <w:lang w:eastAsia="zh-TW"/>
     </w:rPr>
   </w:style>
-  <w:style w:type="paragraph" w:styleId="Heading1">
+  <w:style w:type="paragraph" w:styleId="Titre1">
     <w:name w:val="heading 1"/>
     <w:basedOn w:val="Normal"/>
     <w:next w:val="Normal"/>
-    <w:link w:val="Heading1Char"/>
+    <w:link w:val="Titre1Car"/>
     <w:uiPriority w:val="99"/>
     <w:qFormat/>
     <w:rsid w:val="0072687D"/>
@@ -2825,11 +3337,11 @@
       <w:szCs w:val="28"/>
     </w:rPr>
   </w:style>
-  <w:style w:type="paragraph" w:styleId="Heading2">
+  <w:style w:type="paragraph" w:styleId="Titre2">
     <w:name w:val="heading 2"/>
     <w:basedOn w:val="Normal"/>
     <w:next w:val="Normal"/>
-    <w:link w:val="Heading2Char"/>
+    <w:link w:val="Titre2Car"/>
     <w:uiPriority w:val="99"/>
     <w:qFormat/>
     <w:rsid w:val="0072687D"/>
@@ -2848,17 +3360,17 @@
       <w:szCs w:val="26"/>
     </w:rPr>
   </w:style>
-  <w:style w:type="character" w:default="1" w:styleId="DefaultParagraphFont">
+  <w:style w:type="character" w:default="1" w:styleId="Policepardfaut">
     <w:name w:val="Default Paragraph Font"/>
-    <w:uiPriority w:val="99"/>
+    <w:uiPriority w:val="1"/>
     <w:semiHidden/>
+    <w:unhideWhenUsed/>
   </w:style>
-  <w:style w:type="table" w:default="1" w:styleId="TableNormal">
+  <w:style w:type="table" w:default="1" w:styleId="TableauNormal">
     <w:name w:val="Normal Table"/>
     <w:uiPriority w:val="99"/>
     <w:semiHidden/>
     <w:unhideWhenUsed/>
-    <w:qFormat/>
     <w:tblPr>
       <w:tblInd w:w="0" w:type="dxa"/>
       <w:tblCellMar>
@@ -2869,16 +3381,15 @@
       </w:tblCellMar>
     </w:tblPr>
   </w:style>
-  <w:style w:type="numbering" w:default="1" w:styleId="NoList">
+  <w:style w:type="numbering" w:default="1" w:styleId="Aucuneliste">
     <w:name w:val="No List"/>
     <w:uiPriority w:val="99"/>
     <w:semiHidden/>
     <w:unhideWhenUsed/>
   </w:style>
-  <w:style w:type="character" w:customStyle="1" w:styleId="Heading1Char">
-    <w:name w:val="Heading 1 Char"/>
-    <w:basedOn w:val="DefaultParagraphFont"/>
-    <w:link w:val="Heading1"/>
+  <w:style w:type="character" w:customStyle="1" w:styleId="Titre1Car">
+    <w:name w:val="Titre 1 Car"/>
+    <w:link w:val="Titre1"/>
     <w:uiPriority w:val="99"/>
     <w:locked/>
     <w:rsid w:val="0072687D"/>
@@ -2891,10 +3402,9 @@
       <w:szCs w:val="28"/>
     </w:rPr>
   </w:style>
-  <w:style w:type="character" w:customStyle="1" w:styleId="Heading2Char">
-    <w:name w:val="Heading 2 Char"/>
-    <w:basedOn w:val="DefaultParagraphFont"/>
-    <w:link w:val="Heading2"/>
+  <w:style w:type="character" w:customStyle="1" w:styleId="Titre2Car">
+    <w:name w:val="Titre 2 Car"/>
+    <w:link w:val="Titre2"/>
     <w:uiPriority w:val="99"/>
     <w:locked/>
     <w:rsid w:val="0072687D"/>
@@ -2907,11 +3417,11 @@
       <w:szCs w:val="26"/>
     </w:rPr>
   </w:style>
-  <w:style w:type="paragraph" w:styleId="Title">
+  <w:style w:type="paragraph" w:styleId="Titre">
     <w:name w:val="Title"/>
     <w:basedOn w:val="Normal"/>
     <w:next w:val="Normal"/>
-    <w:link w:val="TitleChar"/>
+    <w:link w:val="TitreCar"/>
     <w:uiPriority w:val="99"/>
     <w:qFormat/>
     <w:rsid w:val="0072687D"/>
@@ -2931,10 +3441,9 @@
       <w:szCs w:val="52"/>
     </w:rPr>
   </w:style>
-  <w:style w:type="character" w:customStyle="1" w:styleId="TitleChar">
-    <w:name w:val="Title Char"/>
-    <w:basedOn w:val="DefaultParagraphFont"/>
-    <w:link w:val="Title"/>
+  <w:style w:type="character" w:customStyle="1" w:styleId="TitreCar">
+    <w:name w:val="Titre Car"/>
+    <w:link w:val="Titre"/>
     <w:uiPriority w:val="99"/>
     <w:locked/>
     <w:rsid w:val="0072687D"/>
@@ -2947,7 +3456,7 @@
       <w:szCs w:val="52"/>
     </w:rPr>
   </w:style>
-  <w:style w:type="paragraph" w:styleId="NoSpacing">
+  <w:style w:type="paragraph" w:styleId="Sansinterligne">
     <w:name w:val="No Spacing"/>
     <w:uiPriority w:val="99"/>
     <w:qFormat/>
@@ -2956,14 +3465,16 @@
       <w:jc w:val="center"/>
     </w:pPr>
     <w:rPr>
+      <w:sz w:val="22"/>
+      <w:szCs w:val="22"/>
       <w:lang w:eastAsia="zh-TW"/>
     </w:rPr>
   </w:style>
-  <w:style w:type="paragraph" w:styleId="Quote">
+  <w:style w:type="paragraph" w:styleId="Citation">
     <w:name w:val="Quote"/>
     <w:basedOn w:val="Normal"/>
     <w:next w:val="Normal"/>
-    <w:link w:val="QuoteChar"/>
+    <w:link w:val="CitationCar"/>
     <w:uiPriority w:val="99"/>
     <w:qFormat/>
     <w:rsid w:val="0072687D"/>
@@ -2973,10 +3484,9 @@
       <w:color w:val="000000"/>
     </w:rPr>
   </w:style>
-  <w:style w:type="character" w:customStyle="1" w:styleId="QuoteChar">
-    <w:name w:val="Quote Char"/>
-    <w:basedOn w:val="DefaultParagraphFont"/>
-    <w:link w:val="Quote"/>
+  <w:style w:type="character" w:customStyle="1" w:styleId="CitationCar">
+    <w:name w:val="Citation Car"/>
+    <w:link w:val="Citation"/>
     <w:uiPriority w:val="99"/>
     <w:locked/>
     <w:rsid w:val="0072687D"/>
@@ -2986,6 +3496,196 @@
       <w:iCs/>
       <w:color w:val="000000"/>
     </w:rPr>
+  </w:style>
+</w:styles>
+</file>
+
+<file path=word/stylesWithEffects.xml><?xml version="1.0" encoding="utf-8"?>
+<w:styles xmlns:wpc="http://schemas.microsoft.com/office/word/2010/wordprocessingCanvas" xmlns:mc="http://schemas.openxmlformats.org/markup-compatibility/2006" xmlns:o="urn:schemas-microsoft-com:office:office" xmlns:r="http://schemas.openxmlformats.org/officeDocument/2006/relationships" xmlns:m="http://schemas.openxmlformats.org/officeDocument/2006/math" xmlns:v="urn:schemas-microsoft-com:vml" xmlns:wp14="http://schemas.microsoft.com/office/word/2010/wordprocessingDrawing" xmlns:wp="http://schemas.openxmlformats.org/drawingml/2006/wordprocessingDrawing" xmlns:w10="urn:schemas-microsoft-com:office:word" xmlns:w="http://schemas.openxmlformats.org/wordprocessingml/2006/main" xmlns:w14="http://schemas.microsoft.com/office/word/2010/wordml" xmlns:wpg="http://schemas.microsoft.com/office/word/2010/wordprocessingGroup" xmlns:wpi="http://schemas.microsoft.com/office/word/2010/wordprocessingInk" xmlns:wne="http://schemas.microsoft.com/office/word/2006/wordml" xmlns:wps="http://schemas.microsoft.com/office/word/2010/wordprocessingShape" mc:Ignorable="w14 wp14">
+  <w:docDefaults>
+    <w:rPrDefault>
+      <w:rPr>
+        <w:rFonts w:asciiTheme="minorHAnsi" w:eastAsiaTheme="minorEastAsia" w:hAnsiTheme="minorHAnsi" w:cstheme="minorBidi"/>
+        <w:sz w:val="22"/>
+        <w:szCs w:val="22"/>
+        <w:lang w:val="fr-FR" w:eastAsia="fr-FR" w:bidi="ar-SA"/>
+      </w:rPr>
+    </w:rPrDefault>
+    <w:pPrDefault>
+      <w:pPr>
+        <w:spacing w:after="200" w:line="276" w:lineRule="auto"/>
+      </w:pPr>
+    </w:pPrDefault>
+  </w:docDefaults>
+  <w:latentStyles w:defLockedState="0" w:defUIPriority="99" w:defSemiHidden="1" w:defUnhideWhenUsed="1" w:defQFormat="0" w:count="267">
+    <w:lsdException w:name="Normal" w:semiHidden="0" w:uiPriority="0" w:unhideWhenUsed="0" w:qFormat="1"/>
+    <w:lsdException w:name="heading 1" w:semiHidden="0" w:uiPriority="9" w:unhideWhenUsed="0" w:qFormat="1"/>
+    <w:lsdException w:name="heading 2" w:uiPriority="9" w:qFormat="1"/>
+    <w:lsdException w:name="heading 3" w:uiPriority="9" w:qFormat="1"/>
+    <w:lsdException w:name="heading 4" w:uiPriority="9" w:qFormat="1"/>
+    <w:lsdException w:name="heading 5" w:uiPriority="9" w:qFormat="1"/>
+    <w:lsdException w:name="heading 6" w:uiPriority="9" w:qFormat="1"/>
+    <w:lsdException w:name="heading 7" w:uiPriority="9" w:qFormat="1"/>
+    <w:lsdException w:name="heading 8" w:uiPriority="9" w:qFormat="1"/>
+    <w:lsdException w:name="heading 9" w:uiPriority="9" w:qFormat="1"/>
+    <w:lsdException w:name="toc 1" w:uiPriority="39"/>
+    <w:lsdException w:name="toc 2" w:uiPriority="39"/>
+    <w:lsdException w:name="toc 3" w:uiPriority="39"/>
+    <w:lsdException w:name="toc 4" w:uiPriority="39"/>
+    <w:lsdException w:name="toc 5" w:uiPriority="39"/>
+    <w:lsdException w:name="toc 6" w:uiPriority="39"/>
+    <w:lsdException w:name="toc 7" w:uiPriority="39"/>
+    <w:lsdException w:name="toc 8" w:uiPriority="39"/>
+    <w:lsdException w:name="toc 9" w:uiPriority="39"/>
+    <w:lsdException w:name="caption" w:uiPriority="35" w:qFormat="1"/>
+    <w:lsdException w:name="Title" w:semiHidden="0" w:uiPriority="10" w:unhideWhenUsed="0" w:qFormat="1"/>
+    <w:lsdException w:name="Default Paragraph Font" w:uiPriority="1"/>
+    <w:lsdException w:name="Subtitle" w:semiHidden="0" w:uiPriority="11" w:unhideWhenUsed="0" w:qFormat="1"/>
+    <w:lsdException w:name="Strong" w:semiHidden="0" w:uiPriority="22" w:unhideWhenUsed="0" w:qFormat="1"/>
+    <w:lsdException w:name="Emphasis" w:semiHidden="0" w:uiPriority="20" w:unhideWhenUsed="0" w:qFormat="1"/>
+    <w:lsdException w:name="Table Grid" w:semiHidden="0" w:uiPriority="59" w:unhideWhenUsed="0"/>
+    <w:lsdException w:name="Placeholder Text" w:unhideWhenUsed="0"/>
+    <w:lsdException w:name="No Spacing" w:semiHidden="0" w:uiPriority="1" w:unhideWhenUsed="0" w:qFormat="1"/>
+    <w:lsdException w:name="Light Shading" w:semiHidden="0" w:uiPriority="60" w:unhideWhenUsed="0"/>
+    <w:lsdException w:name="Light List" w:semiHidden="0" w:uiPriority="61" w:unhideWhenUsed="0"/>
+    <w:lsdException w:name="Light Grid" w:semiHidden="0" w:uiPriority="62" w:unhideWhenUsed="0"/>
+    <w:lsdException w:name="Medium Shading 1" w:semiHidden="0" w:uiPriority="63" w:unhideWhenUsed="0"/>
+    <w:lsdException w:name="Medium Shading 2" w:semiHidden="0" w:uiPriority="64" w:unhideWhenUsed="0"/>
+    <w:lsdException w:name="Medium List 1" w:semiHidden="0" w:uiPriority="65" w:unhideWhenUsed="0"/>
+    <w:lsdException w:name="Medium List 2" w:semiHidden="0" w:uiPriority="66" w:unhideWhenUsed="0"/>
+    <w:lsdException w:name="Medium Grid 1" w:semiHidden="0" w:uiPriority="67" w:unhideWhenUsed="0"/>
+    <w:lsdException w:name="Medium Grid 2" w:semiHidden="0" w:uiPriority="68" w:unhideWhenUsed="0"/>
+    <w:lsdException w:name="Medium Grid 3" w:semiHidden="0" w:uiPriority="69" w:unhideWhenUsed="0"/>
+    <w:lsdException w:name="Dark List" w:semiHidden="0" w:uiPriority="70" w:unhideWhenUsed="0"/>
+    <w:lsdException w:name="Colorful Shading" w:semiHidden="0" w:uiPriority="71" w:unhideWhenUsed="0"/>
+    <w:lsdException w:name="Colorful List" w:semiHidden="0" w:uiPriority="72" w:unhideWhenUsed="0"/>
+    <w:lsdException w:name="Colorful Grid" w:semiHidden="0" w:uiPriority="73" w:unhideWhenUsed="0"/>
+    <w:lsdException w:name="Light Shading Accent 1" w:semiHidden="0" w:uiPriority="60" w:unhideWhenUsed="0"/>
+    <w:lsdException w:name="Light List Accent 1" w:semiHidden="0" w:uiPriority="61" w:unhideWhenUsed="0"/>
+    <w:lsdException w:name="Light Grid Accent 1" w:semiHidden="0" w:uiPriority="62" w:unhideWhenUsed="0"/>
+    <w:lsdException w:name="Medium Shading 1 Accent 1" w:semiHidden="0" w:uiPriority="63" w:unhideWhenUsed="0"/>
+    <w:lsdException w:name="Medium Shading 2 Accent 1" w:semiHidden="0" w:uiPriority="64" w:unhideWhenUsed="0"/>
+    <w:lsdException w:name="Medium List 1 Accent 1" w:semiHidden="0" w:uiPriority="65" w:unhideWhenUsed="0"/>
+    <w:lsdException w:name="Revision" w:unhideWhenUsed="0"/>
+    <w:lsdException w:name="List Paragraph" w:semiHidden="0" w:uiPriority="34" w:unhideWhenUsed="0" w:qFormat="1"/>
+    <w:lsdException w:name="Quote" w:semiHidden="0" w:uiPriority="29" w:unhideWhenUsed="0" w:qFormat="1"/>
+    <w:lsdException w:name="Intense Quote" w:semiHidden="0" w:uiPriority="30" w:unhideWhenUsed="0" w:qFormat="1"/>
+    <w:lsdException w:name="Medium List 2 Accent 1" w:semiHidden="0" w:uiPriority="66" w:unhideWhenUsed="0"/>
+    <w:lsdException w:name="Medium Grid 1 Accent 1" w:semiHidden="0" w:uiPriority="67" w:unhideWhenUsed="0"/>
+    <w:lsdException w:name="Medium Grid 2 Accent 1" w:semiHidden="0" w:uiPriority="68" w:unhideWhenUsed="0"/>
+    <w:lsdException w:name="Medium Grid 3 Accent 1" w:semiHidden="0" w:uiPriority="69" w:unhideWhenUsed="0"/>
+    <w:lsdException w:name="Dark List Accent 1" w:semiHidden="0" w:uiPriority="70" w:unhideWhenUsed="0"/>
+    <w:lsdException w:name="Colorful Shading Accent 1" w:semiHidden="0" w:uiPriority="71" w:unhideWhenUsed="0"/>
+    <w:lsdException w:name="Colorful List Accent 1" w:semiHidden="0" w:uiPriority="72" w:unhideWhenUsed="0"/>
+    <w:lsdException w:name="Colorful Grid Accent 1" w:semiHidden="0" w:uiPriority="73" w:unhideWhenUsed="0"/>
+    <w:lsdException w:name="Light Shading Accent 2" w:semiHidden="0" w:uiPriority="60" w:unhideWhenUsed="0"/>
+    <w:lsdException w:name="Light List Accent 2" w:semiHidden="0" w:uiPriority="61" w:unhideWhenUsed="0"/>
+    <w:lsdException w:name="Light Grid Accent 2" w:semiHidden="0" w:uiPriority="62" w:unhideWhenUsed="0"/>
+    <w:lsdException w:name="Medium Shading 1 Accent 2" w:semiHidden="0" w:uiPriority="63" w:unhideWhenUsed="0"/>
+    <w:lsdException w:name="Medium Shading 2 Accent 2" w:semiHidden="0" w:uiPriority="64" w:unhideWhenUsed="0"/>
+    <w:lsdException w:name="Medium List 1 Accent 2" w:semiHidden="0" w:uiPriority="65" w:unhideWhenUsed="0"/>
+    <w:lsdException w:name="Medium List 2 Accent 2" w:semiHidden="0" w:uiPriority="66" w:unhideWhenUsed="0"/>
+    <w:lsdException w:name="Medium Grid 1 Accent 2" w:semiHidden="0" w:uiPriority="67" w:unhideWhenUsed="0"/>
+    <w:lsdException w:name="Medium Grid 2 Accent 2" w:semiHidden="0" w:uiPriority="68" w:unhideWhenUsed="0"/>
+    <w:lsdException w:name="Medium Grid 3 Accent 2" w:semiHidden="0" w:uiPriority="69" w:unhideWhenUsed="0"/>
+    <w:lsdException w:name="Dark List Accent 2" w:semiHidden="0" w:uiPriority="70" w:unhideWhenUsed="0"/>
+    <w:lsdException w:name="Colorful Shading Accent 2" w:semiHidden="0" w:uiPriority="71" w:unhideWhenUsed="0"/>
+    <w:lsdException w:name="Colorful List Accent 2" w:semiHidden="0" w:uiPriority="72" w:unhideWhenUsed="0"/>
+    <w:lsdException w:name="Colorful Grid Accent 2" w:semiHidden="0" w:uiPriority="73" w:unhideWhenUsed="0"/>
+    <w:lsdException w:name="Light Shading Accent 3" w:semiHidden="0" w:uiPriority="60" w:unhideWhenUsed="0"/>
+    <w:lsdException w:name="Light List Accent 3" w:semiHidden="0" w:uiPriority="61" w:unhideWhenUsed="0"/>
+    <w:lsdException w:name="Light Grid Accent 3" w:semiHidden="0" w:uiPriority="62" w:unhideWhenUsed="0"/>
+    <w:lsdException w:name="Medium Shading 1 Accent 3" w:semiHidden="0" w:uiPriority="63" w:unhideWhenUsed="0"/>
+    <w:lsdException w:name="Medium Shading 2 Accent 3" w:semiHidden="0" w:uiPriority="64" w:unhideWhenUsed="0"/>
+    <w:lsdException w:name="Medium List 1 Accent 3" w:semiHidden="0" w:uiPriority="65" w:unhideWhenUsed="0"/>
+    <w:lsdException w:name="Medium List 2 Accent 3" w:semiHidden="0" w:uiPriority="66" w:unhideWhenUsed="0"/>
+    <w:lsdException w:name="Medium Grid 1 Accent 3" w:semiHidden="0" w:uiPriority="67" w:unhideWhenUsed="0"/>
+    <w:lsdException w:name="Medium Grid 2 Accent 3" w:semiHidden="0" w:uiPriority="68" w:unhideWhenUsed="0"/>
+    <w:lsdException w:name="Medium Grid 3 Accent 3" w:semiHidden="0" w:uiPriority="69" w:unhideWhenUsed="0"/>
+    <w:lsdException w:name="Dark List Accent 3" w:semiHidden="0" w:uiPriority="70" w:unhideWhenUsed="0"/>
+    <w:lsdException w:name="Colorful Shading Accent 3" w:semiHidden="0" w:uiPriority="71" w:unhideWhenUsed="0"/>
+    <w:lsdException w:name="Colorful List Accent 3" w:semiHidden="0" w:uiPriority="72" w:unhideWhenUsed="0"/>
+    <w:lsdException w:name="Colorful Grid Accent 3" w:semiHidden="0" w:uiPriority="73" w:unhideWhenUsed="0"/>
+    <w:lsdException w:name="Light Shading Accent 4" w:semiHidden="0" w:uiPriority="60" w:unhideWhenUsed="0"/>
+    <w:lsdException w:name="Light List Accent 4" w:semiHidden="0" w:uiPriority="61" w:unhideWhenUsed="0"/>
+    <w:lsdException w:name="Light Grid Accent 4" w:semiHidden="0" w:uiPriority="62" w:unhideWhenUsed="0"/>
+    <w:lsdException w:name="Medium Shading 1 Accent 4" w:semiHidden="0" w:uiPriority="63" w:unhideWhenUsed="0"/>
+    <w:lsdException w:name="Medium Shading 2 Accent 4" w:semiHidden="0" w:uiPriority="64" w:unhideWhenUsed="0"/>
+    <w:lsdException w:name="Medium List 1 Accent 4" w:semiHidden="0" w:uiPriority="65" w:unhideWhenUsed="0"/>
+    <w:lsdException w:name="Medium List 2 Accent 4" w:semiHidden="0" w:uiPriority="66" w:unhideWhenUsed="0"/>
+    <w:lsdException w:name="Medium Grid 1 Accent 4" w:semiHidden="0" w:uiPriority="67" w:unhideWhenUsed="0"/>
+    <w:lsdException w:name="Medium Grid 2 Accent 4" w:semiHidden="0" w:uiPriority="68" w:unhideWhenUsed="0"/>
+    <w:lsdException w:name="Medium Grid 3 Accent 4" w:semiHidden="0" w:uiPriority="69" w:unhideWhenUsed="0"/>
+    <w:lsdException w:name="Dark List Accent 4" w:semiHidden="0" w:uiPriority="70" w:unhideWhenUsed="0"/>
+    <w:lsdException w:name="Colorful Shading Accent 4" w:semiHidden="0" w:uiPriority="71" w:unhideWhenUsed="0"/>
+    <w:lsdException w:name="Colorful List Accent 4" w:semiHidden="0" w:uiPriority="72" w:unhideWhenUsed="0"/>
+    <w:lsdException w:name="Colorful Grid Accent 4" w:semiHidden="0" w:uiPriority="73" w:unhideWhenUsed="0"/>
+    <w:lsdException w:name="Light Shading Accent 5" w:semiHidden="0" w:uiPriority="60" w:unhideWhenUsed="0"/>
+    <w:lsdException w:name="Light List Accent 5" w:semiHidden="0" w:uiPriority="61" w:unhideWhenUsed="0"/>
+    <w:lsdException w:name="Light Grid Accent 5" w:semiHidden="0" w:uiPriority="62" w:unhideWhenUsed="0"/>
+    <w:lsdException w:name="Medium Shading 1 Accent 5" w:semiHidden="0" w:uiPriority="63" w:unhideWhenUsed="0"/>
+    <w:lsdException w:name="Medium Shading 2 Accent 5" w:semiHidden="0" w:uiPriority="64" w:unhideWhenUsed="0"/>
+    <w:lsdException w:name="Medium List 1 Accent 5" w:semiHidden="0" w:uiPriority="65" w:unhideWhenUsed="0"/>
+    <w:lsdException w:name="Medium List 2 Accent 5" w:semiHidden="0" w:uiPriority="66" w:unhideWhenUsed="0"/>
+    <w:lsdException w:name="Medium Grid 1 Accent 5" w:semiHidden="0" w:uiPriority="67" w:unhideWhenUsed="0"/>
+    <w:lsdException w:name="Medium Grid 2 Accent 5" w:semiHidden="0" w:uiPriority="68" w:unhideWhenUsed="0"/>
+    <w:lsdException w:name="Medium Grid 3 Accent 5" w:semiHidden="0" w:uiPriority="69" w:unhideWhenUsed="0"/>
+    <w:lsdException w:name="Dark List Accent 5" w:semiHidden="0" w:uiPriority="70" w:unhideWhenUsed="0"/>
+    <w:lsdException w:name="Colorful Shading Accent 5" w:semiHidden="0" w:uiPriority="71" w:unhideWhenUsed="0"/>
+    <w:lsdException w:name="Colorful List Accent 5" w:semiHidden="0" w:uiPriority="72" w:unhideWhenUsed="0"/>
+    <w:lsdException w:name="Colorful Grid Accent 5" w:semiHidden="0" w:uiPriority="73" w:unhideWhenUsed="0"/>
+    <w:lsdException w:name="Light Shading Accent 6" w:semiHidden="0" w:uiPriority="60" w:unhideWhenUsed="0"/>
+    <w:lsdException w:name="Light List Accent 6" w:semiHidden="0" w:uiPriority="61" w:unhideWhenUsed="0"/>
+    <w:lsdException w:name="Light Grid Accent 6" w:semiHidden="0" w:uiPriority="62" w:unhideWhenUsed="0"/>
+    <w:lsdException w:name="Medium Shading 1 Accent 6" w:semiHidden="0" w:uiPriority="63" w:unhideWhenUsed="0"/>
+    <w:lsdException w:name="Medium Shading 2 Accent 6" w:semiHidden="0" w:uiPriority="64" w:unhideWhenUsed="0"/>
+    <w:lsdException w:name="Medium List 1 Accent 6" w:semiHidden="0" w:uiPriority="65" w:unhideWhenUsed="0"/>
+    <w:lsdException w:name="Medium List 2 Accent 6" w:semiHidden="0" w:uiPriority="66" w:unhideWhenUsed="0"/>
+    <w:lsdException w:name="Medium Grid 1 Accent 6" w:semiHidden="0" w:uiPriority="67" w:unhideWhenUsed="0"/>
+    <w:lsdException w:name="Medium Grid 2 Accent 6" w:semiHidden="0" w:uiPriority="68" w:unhideWhenUsed="0"/>
+    <w:lsdException w:name="Medium Grid 3 Accent 6" w:semiHidden="0" w:uiPriority="69" w:unhideWhenUsed="0"/>
+    <w:lsdException w:name="Dark List Accent 6" w:semiHidden="0" w:uiPriority="70" w:unhideWhenUsed="0"/>
+    <w:lsdException w:name="Colorful Shading Accent 6" w:semiHidden="0" w:uiPriority="71" w:unhideWhenUsed="0"/>
+    <w:lsdException w:name="Colorful List Accent 6" w:semiHidden="0" w:uiPriority="72" w:unhideWhenUsed="0"/>
+    <w:lsdException w:name="Colorful Grid Accent 6" w:semiHidden="0" w:uiPriority="73" w:unhideWhenUsed="0"/>
+    <w:lsdException w:name="Subtle Emphasis" w:semiHidden="0" w:uiPriority="19" w:unhideWhenUsed="0" w:qFormat="1"/>
+    <w:lsdException w:name="Intense Emphasis" w:semiHidden="0" w:uiPriority="21" w:unhideWhenUsed="0" w:qFormat="1"/>
+    <w:lsdException w:name="Subtle Reference" w:semiHidden="0" w:uiPriority="31" w:unhideWhenUsed="0" w:qFormat="1"/>
+    <w:lsdException w:name="Intense Reference" w:semiHidden="0" w:uiPriority="32" w:unhideWhenUsed="0" w:qFormat="1"/>
+    <w:lsdException w:name="Book Title" w:semiHidden="0" w:uiPriority="33" w:unhideWhenUsed="0" w:qFormat="1"/>
+    <w:lsdException w:name="Bibliography" w:uiPriority="37"/>
+    <w:lsdException w:name="TOC Heading" w:uiPriority="39" w:qFormat="1"/>
+  </w:latentStyles>
+  <w:style w:type="paragraph" w:default="1" w:styleId="Normal">
+    <w:name w:val="Normal"/>
+    <w:qFormat/>
+  </w:style>
+  <w:style w:type="character" w:default="1" w:styleId="Policepardfaut">
+    <w:name w:val="Default Paragraph Font"/>
+    <w:uiPriority w:val="1"/>
+    <w:semiHidden/>
+    <w:unhideWhenUsed/>
+  </w:style>
+  <w:style w:type="table" w:default="1" w:styleId="TableauNormal">
+    <w:name w:val="Normal Table"/>
+    <w:uiPriority w:val="99"/>
+    <w:semiHidden/>
+    <w:unhideWhenUsed/>
+    <w:tblPr>
+      <w:tblInd w:w="0" w:type="dxa"/>
+      <w:tblCellMar>
+        <w:top w:w="0" w:type="dxa"/>
+        <w:left w:w="108" w:type="dxa"/>
+        <w:bottom w:w="0" w:type="dxa"/>
+        <w:right w:w="108" w:type="dxa"/>
+      </w:tblCellMar>
+    </w:tblPr>
+  </w:style>
+  <w:style w:type="numbering" w:default="1" w:styleId="Aucuneliste">
+    <w:name w:val="No List"/>
+    <w:uiPriority w:val="99"/>
+    <w:semiHidden/>
+    <w:unhideWhenUsed/>
   </w:style>
 </w:styles>
 </file>

</xml_diff>